<commit_message>
Incorporate Udacity's reviewer comments
</commit_message>
<xml_diff>
--- a/CapstoneStage1/Capstone_Stage1.docx
+++ b/CapstoneStage1/Capstone_Stage1.docx
@@ -674,14 +674,12 @@
       </w:pPr>
       <w:bookmarkStart w:id="0" w:name="_cq54i03ftkcu" w:colFirst="0" w:colLast="0"/>
       <w:bookmarkEnd w:id="0"/>
-      <w:proofErr w:type="spellStart"/>
       <w:r>
         <w:rPr>
           <w:color w:val="38761D"/>
         </w:rPr>
         <w:t>tinru</w:t>
       </w:r>
-      <w:proofErr w:type="spellEnd"/>
     </w:p>
     <w:p>
       <w:pPr>
@@ -727,21 +725,12 @@
           <w:color w:val="38761D"/>
         </w:rPr>
       </w:pPr>
-      <w:proofErr w:type="spellStart"/>
-      <w:r>
-        <w:rPr>
-          <w:color w:val="38761D"/>
-        </w:rPr>
-        <w:t>tinru</w:t>
-      </w:r>
-      <w:proofErr w:type="spellEnd"/>
-      <w:r>
-        <w:rPr>
-          <w:color w:val="38761D"/>
-        </w:rPr>
-        <w:t xml:space="preserve"> is a travel app (the name means </w:t>
-      </w:r>
-      <w:proofErr w:type="spellStart"/>
+      <w:r>
+        <w:rPr>
+          <w:color w:val="38761D"/>
+        </w:rPr>
+        <w:t xml:space="preserve">tinru is a travel app (the name means </w:t>
+      </w:r>
       <w:r>
         <w:rPr>
           <w:b/>
@@ -768,19 +757,11 @@
         </w:rPr>
         <w:t>g</w:t>
       </w:r>
-      <w:proofErr w:type="spellEnd"/>
-      <w:r>
-        <w:rPr>
-          <w:color w:val="38761D"/>
-        </w:rPr>
-        <w:t xml:space="preserve">, </w:t>
-      </w:r>
-      <w:proofErr w:type="spellStart"/>
-      <w:r>
-        <w:rPr>
-          <w:color w:val="38761D"/>
-        </w:rPr>
-        <w:t>a</w:t>
+      <w:r>
+        <w:rPr>
+          <w:color w:val="38761D"/>
+        </w:rPr>
+        <w:t>, a</w:t>
       </w:r>
       <w:r>
         <w:rPr>
@@ -793,21 +774,7 @@
         <w:rPr>
           <w:color w:val="38761D"/>
         </w:rPr>
-        <w:t>e</w:t>
-      </w:r>
-      <w:proofErr w:type="spellEnd"/>
-      <w:r>
-        <w:rPr>
-          <w:color w:val="38761D"/>
-        </w:rPr>
-        <w:t xml:space="preserve"> </w:t>
-      </w:r>
-      <w:proofErr w:type="spellStart"/>
-      <w:r>
-        <w:rPr>
-          <w:color w:val="38761D"/>
-        </w:rPr>
-        <w:t>yo</w:t>
+        <w:t>e yo</w:t>
       </w:r>
       <w:r>
         <w:rPr>
@@ -816,7 +783,6 @@
         </w:rPr>
         <w:t>U</w:t>
       </w:r>
-      <w:proofErr w:type="spellEnd"/>
       <w:r>
         <w:rPr>
           <w:color w:val="38761D"/>
@@ -1058,16 +1024,8 @@
         <w:rPr>
           <w:color w:val="38761D"/>
         </w:rPr>
-        <w:t xml:space="preserve">bar, </w:t>
-      </w:r>
-      <w:proofErr w:type="spellStart"/>
-      <w:r>
-        <w:rPr>
-          <w:color w:val="38761D"/>
-        </w:rPr>
-        <w:t>atm</w:t>
-      </w:r>
-      <w:proofErr w:type="spellEnd"/>
+        <w:t>bar, atm</w:t>
+      </w:r>
       <w:r>
         <w:rPr>
           <w:color w:val="38761D"/>
@@ -1080,14 +1038,12 @@
         </w:rPr>
         <w:t xml:space="preserve">petrol pump, </w:t>
       </w:r>
-      <w:proofErr w:type="spellStart"/>
       <w:r>
         <w:rPr>
           <w:color w:val="38761D"/>
         </w:rPr>
         <w:t>etc</w:t>
       </w:r>
-      <w:proofErr w:type="spellEnd"/>
     </w:p>
     <w:p>
       <w:pPr>
@@ -1251,15 +1207,7 @@
         </w:r>
       </w:hyperlink>
       <w:r>
-        <w:t xml:space="preserve">, Paper by 53, Photoshop or </w:t>
-      </w:r>
-      <w:proofErr w:type="spellStart"/>
-      <w:r>
-        <w:t>Balsamiq</w:t>
-      </w:r>
-      <w:proofErr w:type="spellEnd"/>
-      <w:r>
-        <w:t xml:space="preserve">. </w:t>
+        <w:t xml:space="preserve">, Paper by 53, Photoshop or Balsamiq. </w:t>
       </w:r>
     </w:p>
     <w:p>
@@ -1785,7 +1733,7 @@
     </w:p>
     <w:p>
       <w:pPr>
-        <w:pStyle w:val="Heading1"/>
+        <w:pStyle w:val="Heading2"/>
         <w:pBdr>
           <w:top w:val="nil"/>
           <w:left w:val="nil"/>
@@ -1798,6 +1746,117 @@
       <w:bookmarkEnd w:id="7"/>
       <w:r>
         <w:lastRenderedPageBreak/>
+        <w:t>Screen 6 (App Widget)</w:t>
+      </w:r>
+    </w:p>
+    <w:p>
+      <w:pPr>
+        <w:pBdr>
+          <w:top w:val="nil"/>
+          <w:left w:val="nil"/>
+          <w:bottom w:val="nil"/>
+          <w:right w:val="nil"/>
+          <w:between w:val="nil"/>
+        </w:pBdr>
+      </w:pPr>
+      <w:r>
+        <w:rPr>
+          <w:noProof/>
+        </w:rPr>
+        <w:drawing>
+          <wp:inline distT="114300" distB="114300" distL="114300" distR="114300" wp14:anchorId="1ACA0802" wp14:editId="53A1FDA2">
+            <wp:extent cx="1584450" cy="971795"/>
+            <wp:effectExtent l="0" t="0" r="3175" b="6350"/>
+            <wp:docPr id="8" name="image3.png"/>
+            <wp:cNvGraphicFramePr/>
+            <a:graphic xmlns:a="http://schemas.openxmlformats.org/drawingml/2006/main">
+              <a:graphicData uri="http://schemas.openxmlformats.org/drawingml/2006/picture">
+                <pic:pic xmlns:pic="http://schemas.openxmlformats.org/drawingml/2006/picture">
+                  <pic:nvPicPr>
+                    <pic:cNvPr id="0" name="image3.png" descr="p0-screen.png"/>
+                    <pic:cNvPicPr preferRelativeResize="0"/>
+                  </pic:nvPicPr>
+                  <pic:blipFill>
+                    <a:blip r:embed="rId13">
+                      <a:extLst>
+                        <a:ext uri="{28A0092B-C50C-407E-A947-70E740481C1C}">
+                          <a14:useLocalDpi xmlns:a14="http://schemas.microsoft.com/office/drawing/2010/main" val="0"/>
+                        </a:ext>
+                      </a:extLst>
+                    </a:blip>
+                    <a:stretch>
+                      <a:fillRect/>
+                    </a:stretch>
+                  </pic:blipFill>
+                  <pic:spPr>
+                    <a:xfrm>
+                      <a:off x="0" y="0"/>
+                      <a:ext cx="1584450" cy="971795"/>
+                    </a:xfrm>
+                    <a:prstGeom prst="rect">
+                      <a:avLst/>
+                    </a:prstGeom>
+                    <a:ln/>
+                  </pic:spPr>
+                </pic:pic>
+              </a:graphicData>
+            </a:graphic>
+          </wp:inline>
+        </w:drawing>
+      </w:r>
+    </w:p>
+    <w:p>
+      <w:pPr>
+        <w:pBdr>
+          <w:top w:val="nil"/>
+          <w:left w:val="nil"/>
+          <w:bottom w:val="nil"/>
+          <w:right w:val="nil"/>
+          <w:between w:val="nil"/>
+        </w:pBdr>
+        <w:rPr>
+          <w:color w:val="1155CC"/>
+        </w:rPr>
+      </w:pPr>
+      <w:r>
+        <w:rPr>
+          <w:rFonts w:ascii="Arial Unicode MS" w:eastAsia="Arial Unicode MS" w:hAnsi="Arial Unicode MS" w:cs="Arial Unicode MS"/>
+          <w:color w:val="38761D"/>
+        </w:rPr>
+        <w:t xml:space="preserve">Add widget to the app to display last </w:t>
+      </w:r>
+      <w:r>
+        <w:rPr>
+          <w:rFonts w:ascii="Arial Unicode MS" w:eastAsia="Arial Unicode MS" w:hAnsi="Arial Unicode MS" w:cs="Arial Unicode MS"/>
+          <w:color w:val="38761D"/>
+        </w:rPr>
+        <w:t>searched locations.</w:t>
+      </w:r>
+    </w:p>
+    <w:p>
+      <w:pPr>
+        <w:pStyle w:val="Heading1"/>
+        <w:pBdr>
+          <w:top w:val="nil"/>
+          <w:left w:val="nil"/>
+          <w:bottom w:val="nil"/>
+          <w:right w:val="nil"/>
+          <w:between w:val="nil"/>
+        </w:pBdr>
+      </w:pPr>
+    </w:p>
+    <w:p>
+      <w:pPr>
+        <w:pStyle w:val="Heading1"/>
+        <w:pBdr>
+          <w:top w:val="nil"/>
+          <w:left w:val="nil"/>
+          <w:bottom w:val="nil"/>
+          <w:right w:val="nil"/>
+          <w:between w:val="nil"/>
+        </w:pBdr>
+      </w:pPr>
+      <w:r>
         <w:t>Key Considerations</w:t>
       </w:r>
     </w:p>
@@ -1860,35 +1919,7 @@
         <w:rPr>
           <w:color w:val="38761D"/>
         </w:rPr>
-        <w:t xml:space="preserve">The app will use RESTful </w:t>
-      </w:r>
-      <w:proofErr w:type="spellStart"/>
-      <w:r>
-        <w:rPr>
-          <w:color w:val="38761D"/>
-        </w:rPr>
-        <w:t>api</w:t>
-      </w:r>
-      <w:proofErr w:type="spellEnd"/>
-      <w:r>
-        <w:rPr>
-          <w:color w:val="38761D"/>
-        </w:rPr>
-        <w:t xml:space="preserve"> of </w:t>
-      </w:r>
-      <w:proofErr w:type="spellStart"/>
-      <w:r>
-        <w:rPr>
-          <w:color w:val="38761D"/>
-        </w:rPr>
-        <w:t>amadeus</w:t>
-      </w:r>
-      <w:proofErr w:type="spellEnd"/>
-      <w:r>
-        <w:rPr>
-          <w:color w:val="38761D"/>
-        </w:rPr>
-        <w:t xml:space="preserve"> travel innovation sandbox and Google places. All data will be retrieved </w:t>
+        <w:t xml:space="preserve">The app will use RESTful api of amadeus travel innovation sandbox and Google places. All data will be retrieved </w:t>
       </w:r>
       <w:r>
         <w:rPr>
@@ -2035,16 +2066,8 @@
         <w:rPr>
           <w:color w:val="38761D"/>
         </w:rPr>
-        <w:t xml:space="preserve">Retrofit to consume RESTful </w:t>
-      </w:r>
-      <w:proofErr w:type="spellStart"/>
-      <w:r>
-        <w:rPr>
-          <w:color w:val="38761D"/>
-        </w:rPr>
-        <w:t>apis</w:t>
-      </w:r>
-      <w:proofErr w:type="spellEnd"/>
+        <w:t>Retrofit to consume RESTful apis</w:t>
+      </w:r>
       <w:r>
         <w:rPr>
           <w:color w:val="38761D"/>
@@ -2197,7 +2220,7 @@
         </w:rPr>
         <w:t>Map Platform (</w:t>
       </w:r>
-      <w:hyperlink r:id="rId13" w:history="1">
+      <w:hyperlink r:id="rId14" w:history="1">
         <w:r>
           <w:rPr>
             <w:rStyle w:val="Hyperlink"/>
@@ -2235,7 +2258,7 @@
         </w:rPr>
         <w:t>The app will use Google Map platform for location awareness content. Refer this page (</w:t>
       </w:r>
-      <w:hyperlink r:id="rId14" w:history="1">
+      <w:hyperlink r:id="rId15" w:history="1">
         <w:r>
           <w:rPr>
             <w:rStyle w:val="Hyperlink"/>
@@ -2255,7 +2278,7 @@
         </w:rPr>
         <w:t>know as how to use places and this page (</w:t>
       </w:r>
-      <w:hyperlink r:id="rId15" w:history="1">
+      <w:hyperlink r:id="rId16" w:history="1">
         <w:r>
           <w:rPr>
             <w:rStyle w:val="Hyperlink"/>
@@ -2267,85 +2290,122 @@
         <w:rPr>
           <w:color w:val="38761D"/>
         </w:rPr>
-        <w:t xml:space="preserve">) for map </w:t>
-      </w:r>
-      <w:proofErr w:type="spellStart"/>
-      <w:r>
-        <w:rPr>
-          <w:color w:val="38761D"/>
-        </w:rPr>
-        <w:t>api</w:t>
-      </w:r>
-      <w:proofErr w:type="spellEnd"/>
-      <w:r>
-        <w:rPr>
-          <w:color w:val="38761D"/>
-        </w:rPr>
-        <w:t>.</w:t>
-      </w:r>
-    </w:p>
-    <w:p>
-      <w:pPr>
-        <w:pBdr>
-          <w:top w:val="nil"/>
-          <w:left w:val="nil"/>
-          <w:bottom w:val="nil"/>
-          <w:right w:val="nil"/>
-          <w:between w:val="nil"/>
-        </w:pBdr>
-        <w:rPr>
-          <w:color w:val="38761D"/>
-        </w:rPr>
-      </w:pPr>
-    </w:p>
-    <w:p>
-      <w:pPr>
-        <w:pBdr>
-          <w:top w:val="nil"/>
-          <w:left w:val="nil"/>
-          <w:bottom w:val="nil"/>
-          <w:right w:val="nil"/>
-          <w:between w:val="nil"/>
-        </w:pBdr>
-        <w:rPr>
-          <w:color w:val="38761D"/>
-        </w:rPr>
-      </w:pPr>
-    </w:p>
-    <w:p>
-      <w:pPr>
-        <w:pBdr>
-          <w:top w:val="nil"/>
-          <w:left w:val="nil"/>
-          <w:bottom w:val="nil"/>
-          <w:right w:val="nil"/>
-          <w:between w:val="nil"/>
-        </w:pBdr>
+        <w:t>) for map api.</w:t>
+      </w:r>
+    </w:p>
+    <w:p>
+      <w:pPr>
+        <w:pBdr>
+          <w:top w:val="nil"/>
+          <w:left w:val="nil"/>
+          <w:bottom w:val="nil"/>
+          <w:right w:val="nil"/>
+          <w:between w:val="nil"/>
+        </w:pBdr>
+        <w:rPr>
+          <w:color w:val="38761D"/>
+        </w:rPr>
+      </w:pPr>
+    </w:p>
+    <w:p>
+      <w:pPr>
+        <w:pBdr>
+          <w:top w:val="nil"/>
+          <w:left w:val="nil"/>
+          <w:bottom w:val="nil"/>
+          <w:right w:val="nil"/>
+          <w:between w:val="nil"/>
+        </w:pBdr>
+        <w:rPr>
+          <w:color w:val="38761D"/>
+        </w:rPr>
+      </w:pPr>
+      <w:r>
         <w:rPr>
           <w:b/>
           <w:color w:val="38761D"/>
+        </w:rPr>
+        <w:t>Google AdMob</w:t>
+      </w:r>
+      <w:r>
+        <w:rPr>
+          <w:color w:val="38761D"/>
+        </w:rPr>
+        <w:t>(</w:t>
+      </w:r>
+      <w:hyperlink r:id="rId17" w:history="1">
+        <w:r>
+          <w:rPr>
+            <w:rStyle w:val="Hyperlink"/>
+          </w:rPr>
+          <w:t>https://developers.google.com/admob/android/quick-start</w:t>
+        </w:r>
+      </w:hyperlink>
+      <w:r>
+        <w:rPr>
+          <w:color w:val="38761D"/>
+        </w:rPr>
+        <w:t xml:space="preserve"> )</w:t>
+      </w:r>
+    </w:p>
+    <w:p>
+      <w:pPr>
+        <w:pBdr>
+          <w:top w:val="nil"/>
+          <w:left w:val="nil"/>
+          <w:bottom w:val="nil"/>
+          <w:right w:val="nil"/>
+          <w:between w:val="nil"/>
+        </w:pBdr>
+        <w:rPr>
+          <w:color w:val="38761D"/>
+        </w:rPr>
+      </w:pPr>
+      <w:r>
+        <w:rPr>
+          <w:color w:val="38761D"/>
+        </w:rPr>
+        <w:t>The app will use as the second Google Play Service api to show test add.</w:t>
+      </w:r>
+    </w:p>
+    <w:p>
+      <w:pPr>
+        <w:pBdr>
+          <w:top w:val="nil"/>
+          <w:left w:val="nil"/>
+          <w:bottom w:val="nil"/>
+          <w:right w:val="nil"/>
+          <w:between w:val="nil"/>
+        </w:pBdr>
+        <w:rPr>
+          <w:color w:val="38761D"/>
+        </w:rPr>
+      </w:pPr>
+    </w:p>
+    <w:p>
+      <w:pPr>
+        <w:pBdr>
+          <w:top w:val="nil"/>
+          <w:left w:val="nil"/>
+          <w:bottom w:val="nil"/>
+          <w:right w:val="nil"/>
+          <w:between w:val="nil"/>
+        </w:pBdr>
+        <w:rPr>
+          <w:b/>
+          <w:color w:val="38761D"/>
           <w:sz w:val="24"/>
         </w:rPr>
       </w:pPr>
-      <w:proofErr w:type="spellStart"/>
       <w:r>
         <w:rPr>
           <w:b/>
           <w:color w:val="38761D"/>
           <w:sz w:val="24"/>
         </w:rPr>
-        <w:t>amadeus</w:t>
-      </w:r>
-      <w:proofErr w:type="spellEnd"/>
-      <w:r>
-        <w:rPr>
-          <w:b/>
-          <w:color w:val="38761D"/>
-          <w:sz w:val="24"/>
-        </w:rPr>
-        <w:t xml:space="preserve"> Travel Innovation Sandbox (</w:t>
-      </w:r>
-      <w:hyperlink r:id="rId16" w:history="1">
+        <w:t>amadeus Travel Innovation Sandbox (</w:t>
+      </w:r>
+      <w:hyperlink r:id="rId18" w:history="1">
         <w:r>
           <w:rPr>
             <w:rStyle w:val="Hyperlink"/>
@@ -2381,44 +2441,8 @@
         <w:rPr>
           <w:color w:val="38761D"/>
         </w:rPr>
-        <w:t xml:space="preserve">This sandbox is provided by </w:t>
-      </w:r>
-      <w:proofErr w:type="spellStart"/>
-      <w:r>
-        <w:rPr>
-          <w:color w:val="38761D"/>
-        </w:rPr>
-        <w:t>amadeus</w:t>
-      </w:r>
-      <w:proofErr w:type="spellEnd"/>
-      <w:r>
-        <w:rPr>
-          <w:color w:val="38761D"/>
-        </w:rPr>
-        <w:t xml:space="preserve"> to test and prototype to use their largest repositories of travel data. They provide </w:t>
-      </w:r>
-      <w:proofErr w:type="spellStart"/>
-      <w:r>
-        <w:rPr>
-          <w:color w:val="38761D"/>
-        </w:rPr>
-        <w:t>api</w:t>
-      </w:r>
-      <w:proofErr w:type="spellEnd"/>
-      <w:r>
-        <w:rPr>
-          <w:color w:val="38761D"/>
-        </w:rPr>
-        <w:t xml:space="preserve"> data for various travel services but this app will use the Points of Interest and Flight search </w:t>
-      </w:r>
-      <w:proofErr w:type="spellStart"/>
-      <w:r>
-        <w:rPr>
-          <w:color w:val="38761D"/>
-        </w:rPr>
-        <w:t>apis</w:t>
-      </w:r>
-      <w:proofErr w:type="spellEnd"/>
+        <w:t>This sandbox is provided by amadeus to test and prototype to use their largest repositories of travel data. They provide api data for various travel services but this app will use the Points of Interest and Flight search apis</w:t>
+      </w:r>
       <w:r>
         <w:rPr>
           <w:color w:val="38761D"/>
@@ -2429,23 +2453,9 @@
         <w:rPr>
           <w:color w:val="38761D"/>
         </w:rPr>
-        <w:t xml:space="preserve">. Refer the </w:t>
-      </w:r>
-      <w:proofErr w:type="spellStart"/>
-      <w:r>
-        <w:rPr>
-          <w:color w:val="38761D"/>
-        </w:rPr>
-        <w:t>api</w:t>
-      </w:r>
-      <w:proofErr w:type="spellEnd"/>
-      <w:r>
-        <w:rPr>
-          <w:color w:val="38761D"/>
-        </w:rPr>
-        <w:t xml:space="preserve"> documentation here </w:t>
-      </w:r>
-      <w:hyperlink r:id="rId17" w:history="1">
+        <w:t xml:space="preserve">. Refer the api documentation here </w:t>
+      </w:r>
+      <w:hyperlink r:id="rId19" w:history="1">
         <w:r>
           <w:rPr>
             <w:rStyle w:val="Hyperlink"/>
@@ -2518,7 +2528,6 @@
         </w:pBdr>
       </w:pPr>
       <w:r>
-        <w:lastRenderedPageBreak/>
         <w:t>This is the section where you can take the main features of your app (declared above) and break them down into tangible technical tasks that you can complete one at a time until you have a finished app.</w:t>
       </w:r>
     </w:p>
@@ -2637,14 +2646,12 @@
         </w:rPr>
         <w:t xml:space="preserve">app’s </w:t>
       </w:r>
-      <w:proofErr w:type="spellStart"/>
       <w:r>
         <w:rPr>
           <w:color w:val="38761D"/>
         </w:rPr>
         <w:t>build.gradle</w:t>
       </w:r>
-      <w:proofErr w:type="spellEnd"/>
       <w:r>
         <w:rPr>
           <w:color w:val="38761D"/>
@@ -2716,27 +2723,7 @@
         <w:rPr>
           <w:color w:val="38761D"/>
         </w:rPr>
-        <w:t xml:space="preserve"> </w:t>
-      </w:r>
-      <w:r>
-        <w:rPr>
-          <w:color w:val="38761D"/>
-        </w:rPr>
-        <w:t xml:space="preserve">to app’s </w:t>
-      </w:r>
-      <w:proofErr w:type="spellStart"/>
-      <w:r>
-        <w:rPr>
-          <w:color w:val="38761D"/>
-        </w:rPr>
-        <w:t>build.gradle</w:t>
-      </w:r>
-      <w:proofErr w:type="spellEnd"/>
-      <w:r>
-        <w:rPr>
-          <w:color w:val="38761D"/>
-        </w:rPr>
-        <w:t xml:space="preserve"> file</w:t>
+        <w:t xml:space="preserve"> to app’s build.gradle file</w:t>
       </w:r>
       <w:r>
         <w:rPr>
@@ -2785,27 +2772,7 @@
         <w:rPr>
           <w:color w:val="38761D"/>
         </w:rPr>
-        <w:t xml:space="preserve"> </w:t>
-      </w:r>
-      <w:r>
-        <w:rPr>
-          <w:color w:val="38761D"/>
-        </w:rPr>
-        <w:t xml:space="preserve">to app’s </w:t>
-      </w:r>
-      <w:proofErr w:type="spellStart"/>
-      <w:r>
-        <w:rPr>
-          <w:color w:val="38761D"/>
-        </w:rPr>
-        <w:t>build.gradle</w:t>
-      </w:r>
-      <w:proofErr w:type="spellEnd"/>
-      <w:r>
-        <w:rPr>
-          <w:color w:val="38761D"/>
-        </w:rPr>
-        <w:t xml:space="preserve"> file</w:t>
+        <w:t xml:space="preserve"> to app’s build.gradle file</w:t>
       </w:r>
       <w:r>
         <w:rPr>
@@ -2813,7 +2780,7 @@
         </w:rPr>
         <w:t xml:space="preserve">, refer this page for details -&gt; </w:t>
       </w:r>
-      <w:hyperlink r:id="rId18" w:history="1">
+      <w:hyperlink r:id="rId20" w:history="1">
         <w:r>
           <w:rPr>
             <w:rStyle w:val="Hyperlink"/>
@@ -2850,21 +2817,7 @@
         <w:rPr>
           <w:color w:val="38761D"/>
         </w:rPr>
-        <w:t xml:space="preserve">to app’s </w:t>
-      </w:r>
-      <w:proofErr w:type="spellStart"/>
-      <w:r>
-        <w:rPr>
-          <w:color w:val="38761D"/>
-        </w:rPr>
-        <w:t>build.gradle</w:t>
-      </w:r>
-      <w:proofErr w:type="spellEnd"/>
-      <w:r>
-        <w:rPr>
-          <w:color w:val="38761D"/>
-        </w:rPr>
-        <w:t xml:space="preserve"> file</w:t>
+        <w:t>to app’s build.gradle file</w:t>
       </w:r>
       <w:r>
         <w:rPr>
@@ -2872,7 +2825,7 @@
         </w:rPr>
         <w:t xml:space="preserve">, refer this page for details -&gt; </w:t>
       </w:r>
-      <w:hyperlink r:id="rId19" w:history="1">
+      <w:hyperlink r:id="rId21" w:history="1">
         <w:r>
           <w:rPr>
             <w:rStyle w:val="Hyperlink"/>
@@ -2903,35 +2856,9 @@
         <w:rPr>
           <w:color w:val="38761D"/>
         </w:rPr>
-        <w:t xml:space="preserve">Add </w:t>
-      </w:r>
-      <w:r>
-        <w:rPr>
-          <w:color w:val="38761D"/>
-        </w:rPr>
-        <w:t>Timber</w:t>
-      </w:r>
-      <w:r>
-        <w:rPr>
-          <w:color w:val="38761D"/>
-        </w:rPr>
-        <w:t xml:space="preserve"> to app’s </w:t>
-      </w:r>
-      <w:proofErr w:type="spellStart"/>
-      <w:r>
-        <w:rPr>
-          <w:color w:val="38761D"/>
-        </w:rPr>
-        <w:t>build.gradle</w:t>
-      </w:r>
-      <w:proofErr w:type="spellEnd"/>
-      <w:r>
-        <w:rPr>
-          <w:color w:val="38761D"/>
-        </w:rPr>
-        <w:t xml:space="preserve"> file, refer this page for details -&gt; </w:t>
-      </w:r>
-      <w:hyperlink r:id="rId20" w:history="1">
+        <w:t xml:space="preserve">Add Timber to app’s build.gradle file, refer this page for details -&gt; </w:t>
+      </w:r>
+      <w:hyperlink r:id="rId22" w:history="1">
         <w:r>
           <w:rPr>
             <w:rStyle w:val="Hyperlink"/>
@@ -3018,34 +2945,23 @@
     </w:p>
     <w:p>
       <w:pPr>
-        <w:pStyle w:val="Heading2"/>
-        <w:pBdr>
-          <w:top w:val="nil"/>
-          <w:left w:val="nil"/>
-          <w:bottom w:val="nil"/>
-          <w:right w:val="nil"/>
-          <w:between w:val="nil"/>
-        </w:pBdr>
-      </w:pPr>
-      <w:bookmarkStart w:id="14" w:name="_rzllsk6uqztx" w:colFirst="0" w:colLast="0"/>
-      <w:bookmarkEnd w:id="14"/>
-      <w:r>
-        <w:t>Task 2: Implement UI for Each Activity and Fragment</w:t>
-      </w:r>
-    </w:p>
-    <w:p>
-      <w:pPr>
-        <w:pBdr>
-          <w:top w:val="nil"/>
-          <w:left w:val="nil"/>
-          <w:bottom w:val="nil"/>
-          <w:right w:val="nil"/>
-          <w:between w:val="nil"/>
-        </w:pBdr>
-        <w:rPr>
-          <w:color w:val="1155CC"/>
-        </w:rPr>
-      </w:pPr>
+        <w:pBdr>
+          <w:top w:val="nil"/>
+          <w:left w:val="nil"/>
+          <w:bottom w:val="nil"/>
+          <w:right w:val="nil"/>
+          <w:between w:val="nil"/>
+        </w:pBdr>
+        <w:rPr>
+          <w:color w:val="00B050"/>
+        </w:rPr>
+      </w:pPr>
+      <w:r>
+        <w:rPr>
+          <w:color w:val="38761D"/>
+        </w:rPr>
+        <w:t>App should also adhere to the following guidelines:</w:t>
+      </w:r>
     </w:p>
     <w:p>
       <w:pPr>
@@ -3069,6 +2985,234 @@
         <w:rPr>
           <w:color w:val="38761D"/>
         </w:rPr>
+        <w:t>App will use Java language for development</w:t>
+      </w:r>
+    </w:p>
+    <w:p>
+      <w:pPr>
+        <w:numPr>
+          <w:ilvl w:val="0"/>
+          <w:numId w:val="3"/>
+        </w:numPr>
+        <w:pBdr>
+          <w:top w:val="nil"/>
+          <w:left w:val="nil"/>
+          <w:bottom w:val="nil"/>
+          <w:right w:val="nil"/>
+          <w:between w:val="nil"/>
+        </w:pBdr>
+        <w:contextualSpacing/>
+        <w:rPr>
+          <w:color w:val="38761D"/>
+        </w:rPr>
+      </w:pPr>
+      <w:r>
+        <w:rPr>
+          <w:color w:val="38761D"/>
+        </w:rPr>
+        <w:t>App will use ONLY the stable versions of all libraries</w:t>
+      </w:r>
+    </w:p>
+    <w:p>
+      <w:pPr>
+        <w:numPr>
+          <w:ilvl w:val="0"/>
+          <w:numId w:val="3"/>
+        </w:numPr>
+        <w:pBdr>
+          <w:top w:val="nil"/>
+          <w:left w:val="nil"/>
+          <w:bottom w:val="nil"/>
+          <w:right w:val="nil"/>
+          <w:between w:val="nil"/>
+        </w:pBdr>
+        <w:contextualSpacing/>
+        <w:rPr>
+          <w:color w:val="38761D"/>
+        </w:rPr>
+      </w:pPr>
+      <w:r>
+        <w:rPr>
+          <w:color w:val="38761D"/>
+        </w:rPr>
+        <w:t>All String variables are defined in string.xml file</w:t>
+      </w:r>
+    </w:p>
+    <w:p>
+      <w:pPr>
+        <w:numPr>
+          <w:ilvl w:val="0"/>
+          <w:numId w:val="3"/>
+        </w:numPr>
+        <w:pBdr>
+          <w:top w:val="nil"/>
+          <w:left w:val="nil"/>
+          <w:bottom w:val="nil"/>
+          <w:right w:val="nil"/>
+          <w:between w:val="nil"/>
+        </w:pBdr>
+        <w:contextualSpacing/>
+        <w:rPr>
+          <w:color w:val="38761D"/>
+        </w:rPr>
+      </w:pPr>
+      <w:r>
+        <w:rPr>
+          <w:color w:val="38761D"/>
+        </w:rPr>
+        <w:t>All dimen values are defined in dimen.xml</w:t>
+      </w:r>
+    </w:p>
+    <w:p>
+      <w:pPr>
+        <w:numPr>
+          <w:ilvl w:val="0"/>
+          <w:numId w:val="3"/>
+        </w:numPr>
+        <w:pBdr>
+          <w:top w:val="nil"/>
+          <w:left w:val="nil"/>
+          <w:bottom w:val="nil"/>
+          <w:right w:val="nil"/>
+          <w:between w:val="nil"/>
+        </w:pBdr>
+        <w:contextualSpacing/>
+        <w:rPr>
+          <w:color w:val="38761D"/>
+        </w:rPr>
+      </w:pPr>
+      <w:r>
+        <w:rPr>
+          <w:color w:val="38761D"/>
+        </w:rPr>
+        <w:t>Enable RTL layout switching</w:t>
+      </w:r>
+    </w:p>
+    <w:p>
+      <w:pPr>
+        <w:pBdr>
+          <w:top w:val="nil"/>
+          <w:left w:val="nil"/>
+          <w:bottom w:val="nil"/>
+          <w:right w:val="nil"/>
+          <w:between w:val="nil"/>
+        </w:pBdr>
+        <w:contextualSpacing/>
+        <w:rPr>
+          <w:color w:val="38761D"/>
+        </w:rPr>
+      </w:pPr>
+    </w:p>
+    <w:p>
+      <w:pPr>
+        <w:pBdr>
+          <w:top w:val="nil"/>
+          <w:left w:val="nil"/>
+          <w:bottom w:val="nil"/>
+          <w:right w:val="nil"/>
+          <w:between w:val="nil"/>
+        </w:pBdr>
+        <w:contextualSpacing/>
+        <w:rPr>
+          <w:color w:val="38761D"/>
+        </w:rPr>
+      </w:pPr>
+      <w:r>
+        <w:rPr>
+          <w:color w:val="38761D"/>
+        </w:rPr>
+        <w:t>App will be built using the Gradle version 4.4.</w:t>
+      </w:r>
+    </w:p>
+    <w:p>
+      <w:pPr>
+        <w:pBdr>
+          <w:top w:val="nil"/>
+          <w:left w:val="nil"/>
+          <w:bottom w:val="nil"/>
+          <w:right w:val="nil"/>
+          <w:between w:val="nil"/>
+        </w:pBdr>
+        <w:contextualSpacing/>
+        <w:rPr>
+          <w:color w:val="38761D"/>
+        </w:rPr>
+      </w:pPr>
+      <w:r>
+        <w:rPr>
+          <w:color w:val="38761D"/>
+        </w:rPr>
+        <w:t>App will be built with Android Studio version 3.1.3</w:t>
+      </w:r>
+    </w:p>
+    <w:p>
+      <w:pPr>
+        <w:pBdr>
+          <w:top w:val="nil"/>
+          <w:left w:val="nil"/>
+          <w:bottom w:val="nil"/>
+          <w:right w:val="nil"/>
+          <w:between w:val="nil"/>
+        </w:pBdr>
+        <w:contextualSpacing/>
+        <w:rPr>
+          <w:color w:val="38761D"/>
+        </w:rPr>
+      </w:pPr>
+    </w:p>
+    <w:p>
+      <w:pPr>
+        <w:pStyle w:val="Heading2"/>
+        <w:pBdr>
+          <w:top w:val="nil"/>
+          <w:left w:val="nil"/>
+          <w:bottom w:val="nil"/>
+          <w:right w:val="nil"/>
+          <w:between w:val="nil"/>
+        </w:pBdr>
+      </w:pPr>
+      <w:bookmarkStart w:id="14" w:name="_rzllsk6uqztx" w:colFirst="0" w:colLast="0"/>
+      <w:bookmarkEnd w:id="14"/>
+      <w:r>
+        <w:t>Task 2: Implement UI for Each Activity and Fragment</w:t>
+      </w:r>
+    </w:p>
+    <w:p>
+      <w:pPr>
+        <w:pBdr>
+          <w:top w:val="nil"/>
+          <w:left w:val="nil"/>
+          <w:bottom w:val="nil"/>
+          <w:right w:val="nil"/>
+          <w:between w:val="nil"/>
+        </w:pBdr>
+        <w:rPr>
+          <w:color w:val="1155CC"/>
+        </w:rPr>
+      </w:pPr>
+    </w:p>
+    <w:p>
+      <w:pPr>
+        <w:numPr>
+          <w:ilvl w:val="0"/>
+          <w:numId w:val="3"/>
+        </w:numPr>
+        <w:pBdr>
+          <w:top w:val="nil"/>
+          <w:left w:val="nil"/>
+          <w:bottom w:val="nil"/>
+          <w:right w:val="nil"/>
+          <w:between w:val="nil"/>
+        </w:pBdr>
+        <w:contextualSpacing/>
+        <w:rPr>
+          <w:color w:val="38761D"/>
+        </w:rPr>
+      </w:pPr>
+      <w:r>
+        <w:rPr>
+          <w:color w:val="38761D"/>
+        </w:rPr>
         <w:t xml:space="preserve">Build UI for </w:t>
       </w:r>
       <w:r>
@@ -3280,13 +3424,7 @@
         <w:rPr>
           <w:color w:val="38761D"/>
         </w:rPr>
-        <w:t xml:space="preserve">Build UI for </w:t>
-      </w:r>
-      <w:r>
-        <w:rPr>
-          <w:color w:val="38761D"/>
-        </w:rPr>
-        <w:t>Point of Interest Detail</w:t>
+        <w:t>Build UI for Point of Interest Detail</w:t>
       </w:r>
     </w:p>
     <w:p>
@@ -3311,25 +3449,7 @@
         <w:rPr>
           <w:color w:val="38761D"/>
         </w:rPr>
-        <w:t>Show Point</w:t>
-      </w:r>
-      <w:r>
-        <w:rPr>
-          <w:color w:val="38761D"/>
-        </w:rPr>
-        <w:t xml:space="preserve"> </w:t>
-      </w:r>
-      <w:r>
-        <w:rPr>
-          <w:color w:val="38761D"/>
-        </w:rPr>
-        <w:t xml:space="preserve">of Interest </w:t>
-      </w:r>
-      <w:r>
-        <w:rPr>
-          <w:color w:val="38761D"/>
-        </w:rPr>
-        <w:t>image at the top</w:t>
+        <w:t>Show Point of Interest image at the top</w:t>
       </w:r>
     </w:p>
     <w:p>
@@ -3379,19 +3499,7 @@
         <w:rPr>
           <w:color w:val="38761D"/>
         </w:rPr>
-        <w:t xml:space="preserve">Show icons for location awareness content of </w:t>
-      </w:r>
-      <w:r>
-        <w:rPr>
-          <w:color w:val="38761D"/>
-        </w:rPr>
-        <w:t>searched</w:t>
-      </w:r>
-      <w:r>
-        <w:rPr>
-          <w:color w:val="38761D"/>
-        </w:rPr>
-        <w:t xml:space="preserve"> location (Refer the UI mock). Use image button to display icons.</w:t>
+        <w:t>Show icons for location awareness content of searched location (Refer the UI mock). Use image button to display icons.</w:t>
       </w:r>
     </w:p>
     <w:p>
@@ -3491,7 +3599,6 @@
         <w:rPr>
           <w:color w:val="38761D"/>
         </w:rPr>
-        <w:lastRenderedPageBreak/>
         <w:t>Use cards to display nearby contents</w:t>
       </w:r>
       <w:r>
@@ -3633,7 +3740,7 @@
         </w:rPr>
         <w:t xml:space="preserve">Configure Dagger2 by following the steps mentioned in this document </w:t>
       </w:r>
-      <w:hyperlink r:id="rId21" w:history="1">
+      <w:hyperlink r:id="rId23" w:history="1">
         <w:r>
           <w:rPr>
             <w:rStyle w:val="Hyperlink"/>
@@ -3671,148 +3778,6 @@
           <w:color w:val="38761D"/>
         </w:rPr>
         <w:t>The scholarship project ‘Baking App’ (</w:t>
-      </w:r>
-      <w:hyperlink r:id="rId22" w:history="1">
-        <w:r>
-          <w:rPr>
-            <w:rStyle w:val="Hyperlink"/>
-          </w:rPr>
-          <w:t>https://github.com/send2deb/BakingApp</w:t>
-        </w:r>
-      </w:hyperlink>
-      <w:r>
-        <w:rPr>
-          <w:color w:val="38761D"/>
-        </w:rPr>
-        <w:t>) can be referred also as it uses Dagger2</w:t>
-      </w:r>
-    </w:p>
-    <w:p>
-      <w:pPr>
-        <w:pBdr>
-          <w:top w:val="nil"/>
-          <w:left w:val="nil"/>
-          <w:bottom w:val="nil"/>
-          <w:right w:val="nil"/>
-          <w:between w:val="nil"/>
-        </w:pBdr>
-        <w:rPr>
-          <w:color w:val="38761D"/>
-        </w:rPr>
-      </w:pPr>
-    </w:p>
-    <w:p>
-      <w:pPr>
-        <w:pBdr>
-          <w:top w:val="nil"/>
-          <w:left w:val="nil"/>
-          <w:bottom w:val="nil"/>
-          <w:right w:val="nil"/>
-          <w:between w:val="nil"/>
-        </w:pBdr>
-        <w:rPr>
-          <w:color w:val="38761D"/>
-        </w:rPr>
-      </w:pPr>
-      <w:r>
-        <w:rPr>
-          <w:color w:val="38761D"/>
-        </w:rPr>
-        <w:t>Retrofit</w:t>
-      </w:r>
-      <w:r>
-        <w:rPr>
-          <w:color w:val="38761D"/>
-        </w:rPr>
-        <w:t xml:space="preserve"> Setup</w:t>
-      </w:r>
-    </w:p>
-    <w:p>
-      <w:pPr>
-        <w:pStyle w:val="ListParagraph"/>
-        <w:numPr>
-          <w:ilvl w:val="0"/>
-          <w:numId w:val="5"/>
-        </w:numPr>
-        <w:pBdr>
-          <w:top w:val="nil"/>
-          <w:left w:val="nil"/>
-          <w:bottom w:val="nil"/>
-          <w:right w:val="nil"/>
-          <w:between w:val="nil"/>
-        </w:pBdr>
-        <w:rPr>
-          <w:color w:val="38761D"/>
-        </w:rPr>
-      </w:pPr>
-      <w:r>
-        <w:rPr>
-          <w:color w:val="38761D"/>
-        </w:rPr>
-        <w:t xml:space="preserve">Configure </w:t>
-      </w:r>
-      <w:r>
-        <w:rPr>
-          <w:color w:val="38761D"/>
-        </w:rPr>
-        <w:t>Retrofit</w:t>
-      </w:r>
-      <w:r>
-        <w:rPr>
-          <w:color w:val="38761D"/>
-        </w:rPr>
-        <w:t xml:space="preserve"> by following the steps mentioned in this document</w:t>
-      </w:r>
-      <w:r>
-        <w:rPr>
-          <w:color w:val="38761D"/>
-        </w:rPr>
-        <w:t xml:space="preserve"> </w:t>
-      </w:r>
-      <w:hyperlink r:id="rId23" w:history="1">
-        <w:r>
-          <w:rPr>
-            <w:rStyle w:val="Hyperlink"/>
-          </w:rPr>
-          <w:t>https://square.github.io/retrofit/</w:t>
-        </w:r>
-      </w:hyperlink>
-      <w:r>
-        <w:rPr>
-          <w:color w:val="38761D"/>
-        </w:rPr>
-        <w:t xml:space="preserve"> </w:t>
-      </w:r>
-    </w:p>
-    <w:p>
-      <w:pPr>
-        <w:pStyle w:val="ListParagraph"/>
-        <w:numPr>
-          <w:ilvl w:val="0"/>
-          <w:numId w:val="5"/>
-        </w:numPr>
-        <w:pBdr>
-          <w:top w:val="nil"/>
-          <w:left w:val="nil"/>
-          <w:bottom w:val="nil"/>
-          <w:right w:val="nil"/>
-          <w:between w:val="nil"/>
-        </w:pBdr>
-        <w:rPr>
-          <w:color w:val="38761D"/>
-        </w:rPr>
-      </w:pPr>
-      <w:r>
-        <w:rPr>
-          <w:color w:val="38761D"/>
-        </w:rPr>
-        <w:t xml:space="preserve">The scholarship project ‘Baking App’ </w:t>
-      </w:r>
-      <w:r>
-        <w:rPr>
-          <w:color w:val="38761D"/>
-        </w:rPr>
-        <w:t>(</w:t>
       </w:r>
       <w:hyperlink r:id="rId24" w:history="1">
         <w:r>
@@ -3826,13 +3791,41 @@
         <w:rPr>
           <w:color w:val="38761D"/>
         </w:rPr>
-        <w:t xml:space="preserve">) can be referred also as it uses </w:t>
-      </w:r>
-      <w:r>
-        <w:rPr>
-          <w:color w:val="38761D"/>
-        </w:rPr>
-        <w:t>Retrofit</w:t>
+        <w:t>) can be referred also as it uses Dagger2</w:t>
+      </w:r>
+    </w:p>
+    <w:p>
+      <w:pPr>
+        <w:pBdr>
+          <w:top w:val="nil"/>
+          <w:left w:val="nil"/>
+          <w:bottom w:val="nil"/>
+          <w:right w:val="nil"/>
+          <w:between w:val="nil"/>
+        </w:pBdr>
+        <w:rPr>
+          <w:color w:val="38761D"/>
+        </w:rPr>
+      </w:pPr>
+    </w:p>
+    <w:p>
+      <w:pPr>
+        <w:pBdr>
+          <w:top w:val="nil"/>
+          <w:left w:val="nil"/>
+          <w:bottom w:val="nil"/>
+          <w:right w:val="nil"/>
+          <w:between w:val="nil"/>
+        </w:pBdr>
+        <w:rPr>
+          <w:color w:val="38761D"/>
+        </w:rPr>
+      </w:pPr>
+      <w:r>
+        <w:rPr>
+          <w:color w:val="38761D"/>
+        </w:rPr>
+        <w:t>Retrofit Setup</w:t>
       </w:r>
     </w:p>
     <w:p>
@@ -3857,9 +3850,87 @@
         <w:rPr>
           <w:color w:val="38761D"/>
         </w:rPr>
+        <w:t xml:space="preserve">Configure Retrofit by following the steps mentioned in this document </w:t>
+      </w:r>
+      <w:hyperlink r:id="rId25" w:history="1">
+        <w:r>
+          <w:rPr>
+            <w:rStyle w:val="Hyperlink"/>
+          </w:rPr>
+          <w:t>https://square.github.io/retrofit/</w:t>
+        </w:r>
+      </w:hyperlink>
+      <w:r>
+        <w:rPr>
+          <w:color w:val="38761D"/>
+        </w:rPr>
+        <w:t xml:space="preserve"> </w:t>
+      </w:r>
+    </w:p>
+    <w:p>
+      <w:pPr>
+        <w:pStyle w:val="ListParagraph"/>
+        <w:numPr>
+          <w:ilvl w:val="0"/>
+          <w:numId w:val="5"/>
+        </w:numPr>
+        <w:pBdr>
+          <w:top w:val="nil"/>
+          <w:left w:val="nil"/>
+          <w:bottom w:val="nil"/>
+          <w:right w:val="nil"/>
+          <w:between w:val="nil"/>
+        </w:pBdr>
+        <w:rPr>
+          <w:color w:val="38761D"/>
+        </w:rPr>
+      </w:pPr>
+      <w:r>
+        <w:rPr>
+          <w:color w:val="38761D"/>
+        </w:rPr>
+        <w:t>The scholarship project ‘Baking App’ (</w:t>
+      </w:r>
+      <w:hyperlink r:id="rId26" w:history="1">
+        <w:r>
+          <w:rPr>
+            <w:rStyle w:val="Hyperlink"/>
+          </w:rPr>
+          <w:t>https://github.com/send2deb/BakingApp</w:t>
+        </w:r>
+      </w:hyperlink>
+      <w:r>
+        <w:rPr>
+          <w:color w:val="38761D"/>
+        </w:rPr>
+        <w:t>) can be referred also as it uses Retrofit</w:t>
+      </w:r>
+    </w:p>
+    <w:p>
+      <w:pPr>
+        <w:pStyle w:val="ListParagraph"/>
+        <w:numPr>
+          <w:ilvl w:val="0"/>
+          <w:numId w:val="5"/>
+        </w:numPr>
+        <w:pBdr>
+          <w:top w:val="nil"/>
+          <w:left w:val="nil"/>
+          <w:bottom w:val="nil"/>
+          <w:right w:val="nil"/>
+          <w:between w:val="nil"/>
+        </w:pBdr>
+        <w:rPr>
+          <w:color w:val="38761D"/>
+        </w:rPr>
+      </w:pPr>
+      <w:r>
+        <w:rPr>
+          <w:color w:val="38761D"/>
+        </w:rPr>
         <w:t xml:space="preserve">Use the site </w:t>
       </w:r>
-      <w:hyperlink r:id="rId25" w:history="1">
+      <w:hyperlink r:id="rId27" w:history="1">
         <w:r>
           <w:rPr>
             <w:rStyle w:val="Hyperlink"/>
@@ -3907,7 +3978,7 @@
         </w:rPr>
         <w:t xml:space="preserve">Create a custom Application and add all application level configuration at a single place. Refer the custom Application of ‘Baking App’ here </w:t>
       </w:r>
-      <w:hyperlink r:id="rId26" w:history="1">
+      <w:hyperlink r:id="rId28" w:history="1">
         <w:r>
           <w:rPr>
             <w:rStyle w:val="Hyperlink"/>
@@ -3938,6 +4009,629 @@
     </w:p>
     <w:p>
       <w:pPr>
+        <w:pBdr>
+          <w:top w:val="nil"/>
+          <w:left w:val="nil"/>
+          <w:bottom w:val="nil"/>
+          <w:right w:val="nil"/>
+          <w:between w:val="nil"/>
+        </w:pBdr>
+        <w:contextualSpacing/>
+        <w:rPr>
+          <w:b/>
+          <w:color w:val="38761D"/>
+        </w:rPr>
+      </w:pPr>
+      <w:r>
+        <w:rPr>
+          <w:b/>
+          <w:color w:val="38761D"/>
+        </w:rPr>
+        <w:t>Dependencies of libraries are as below (all stable versions):</w:t>
+      </w:r>
+    </w:p>
+    <w:p>
+      <w:pPr>
+        <w:pBdr>
+          <w:top w:val="nil"/>
+          <w:left w:val="nil"/>
+          <w:bottom w:val="nil"/>
+          <w:right w:val="nil"/>
+          <w:between w:val="nil"/>
+        </w:pBdr>
+        <w:contextualSpacing/>
+        <w:rPr>
+          <w:color w:val="38761D"/>
+        </w:rPr>
+      </w:pPr>
+    </w:p>
+    <w:p>
+      <w:pPr>
+        <w:shd w:val="clear" w:color="auto" w:fill="2B2B2B"/>
+        <w:tabs>
+          <w:tab w:val="left" w:pos="916"/>
+          <w:tab w:val="left" w:pos="1832"/>
+          <w:tab w:val="left" w:pos="2748"/>
+          <w:tab w:val="left" w:pos="3664"/>
+          <w:tab w:val="left" w:pos="4580"/>
+          <w:tab w:val="left" w:pos="5496"/>
+          <w:tab w:val="left" w:pos="6412"/>
+          <w:tab w:val="left" w:pos="7328"/>
+          <w:tab w:val="left" w:pos="8244"/>
+          <w:tab w:val="left" w:pos="9160"/>
+          <w:tab w:val="left" w:pos="10076"/>
+          <w:tab w:val="left" w:pos="10992"/>
+          <w:tab w:val="left" w:pos="11908"/>
+          <w:tab w:val="left" w:pos="12824"/>
+          <w:tab w:val="left" w:pos="13740"/>
+          <w:tab w:val="left" w:pos="14656"/>
+        </w:tabs>
+        <w:spacing w:line="240" w:lineRule="auto"/>
+        <w:rPr>
+          <w:rFonts w:ascii="Menlo" w:eastAsia="Times New Roman" w:hAnsi="Menlo" w:cs="Menlo"/>
+          <w:color w:val="A9B7C6"/>
+          <w:sz w:val="18"/>
+          <w:szCs w:val="18"/>
+          <w:lang w:val="en-GB"/>
+        </w:rPr>
+      </w:pPr>
+      <w:r>
+        <w:rPr>
+          <w:rFonts w:ascii="Menlo" w:eastAsia="Times New Roman" w:hAnsi="Menlo" w:cs="Menlo"/>
+          <w:color w:val="808080"/>
+          <w:sz w:val="18"/>
+          <w:szCs w:val="18"/>
+          <w:lang w:val="en-GB"/>
+        </w:rPr>
+        <w:t>//Retrofit related dependencies</w:t>
+      </w:r>
+      <w:r>
+        <w:rPr>
+          <w:rFonts w:ascii="Menlo" w:eastAsia="Times New Roman" w:hAnsi="Menlo" w:cs="Menlo"/>
+          <w:color w:val="808080"/>
+          <w:sz w:val="18"/>
+          <w:szCs w:val="18"/>
+          <w:lang w:val="en-GB"/>
+        </w:rPr>
+        <w:br/>
+      </w:r>
+      <w:r>
+        <w:rPr>
+          <w:rFonts w:ascii="Menlo" w:eastAsia="Times New Roman" w:hAnsi="Menlo" w:cs="Menlo"/>
+          <w:color w:val="A9B7C6"/>
+          <w:sz w:val="18"/>
+          <w:szCs w:val="18"/>
+          <w:lang w:val="en-GB"/>
+        </w:rPr>
+        <w:t xml:space="preserve">implementation </w:t>
+      </w:r>
+      <w:r>
+        <w:rPr>
+          <w:rFonts w:ascii="Menlo" w:eastAsia="Times New Roman" w:hAnsi="Menlo" w:cs="Menlo"/>
+          <w:color w:val="6A8759"/>
+          <w:sz w:val="18"/>
+          <w:szCs w:val="18"/>
+          <w:lang w:val="en-GB"/>
+        </w:rPr>
+        <w:t>'com.google.code.gson:gson:2.8.2'</w:t>
+      </w:r>
+      <w:r>
+        <w:rPr>
+          <w:rFonts w:ascii="Menlo" w:eastAsia="Times New Roman" w:hAnsi="Menlo" w:cs="Menlo"/>
+          <w:color w:val="6A8759"/>
+          <w:sz w:val="18"/>
+          <w:szCs w:val="18"/>
+          <w:lang w:val="en-GB"/>
+        </w:rPr>
+        <w:br/>
+      </w:r>
+      <w:r>
+        <w:rPr>
+          <w:rFonts w:ascii="Menlo" w:eastAsia="Times New Roman" w:hAnsi="Menlo" w:cs="Menlo"/>
+          <w:color w:val="A9B7C6"/>
+          <w:sz w:val="18"/>
+          <w:szCs w:val="18"/>
+          <w:lang w:val="en-GB"/>
+        </w:rPr>
+        <w:t xml:space="preserve">implementation </w:t>
+      </w:r>
+      <w:r>
+        <w:rPr>
+          <w:rFonts w:ascii="Menlo" w:eastAsia="Times New Roman" w:hAnsi="Menlo" w:cs="Menlo"/>
+          <w:color w:val="6A8759"/>
+          <w:sz w:val="18"/>
+          <w:szCs w:val="18"/>
+          <w:lang w:val="en-GB"/>
+        </w:rPr>
+        <w:t>'com.squareup.retrofit2:retrofit:2.4.0'</w:t>
+      </w:r>
+      <w:r>
+        <w:rPr>
+          <w:rFonts w:ascii="Menlo" w:eastAsia="Times New Roman" w:hAnsi="Menlo" w:cs="Menlo"/>
+          <w:color w:val="6A8759"/>
+          <w:sz w:val="18"/>
+          <w:szCs w:val="18"/>
+          <w:lang w:val="en-GB"/>
+        </w:rPr>
+        <w:br/>
+      </w:r>
+      <w:r>
+        <w:rPr>
+          <w:rFonts w:ascii="Menlo" w:eastAsia="Times New Roman" w:hAnsi="Menlo" w:cs="Menlo"/>
+          <w:color w:val="A9B7C6"/>
+          <w:sz w:val="18"/>
+          <w:szCs w:val="18"/>
+          <w:lang w:val="en-GB"/>
+        </w:rPr>
+        <w:t xml:space="preserve">implementation </w:t>
+      </w:r>
+      <w:r>
+        <w:rPr>
+          <w:rFonts w:ascii="Menlo" w:eastAsia="Times New Roman" w:hAnsi="Menlo" w:cs="Menlo"/>
+          <w:color w:val="6A8759"/>
+          <w:sz w:val="18"/>
+          <w:szCs w:val="18"/>
+          <w:lang w:val="en-GB"/>
+        </w:rPr>
+        <w:t>'com.squareup.retrofit2:converter-gson:2.4.0'</w:t>
+      </w:r>
+      <w:r>
+        <w:rPr>
+          <w:rFonts w:ascii="Menlo" w:eastAsia="Times New Roman" w:hAnsi="Menlo" w:cs="Menlo"/>
+          <w:color w:val="6A8759"/>
+          <w:sz w:val="18"/>
+          <w:szCs w:val="18"/>
+          <w:lang w:val="en-GB"/>
+        </w:rPr>
+        <w:br/>
+      </w:r>
+      <w:r>
+        <w:rPr>
+          <w:rFonts w:ascii="Menlo" w:eastAsia="Times New Roman" w:hAnsi="Menlo" w:cs="Menlo"/>
+          <w:color w:val="A9B7C6"/>
+          <w:sz w:val="18"/>
+          <w:szCs w:val="18"/>
+          <w:lang w:val="en-GB"/>
+        </w:rPr>
+        <w:t xml:space="preserve">implementation </w:t>
+      </w:r>
+      <w:r>
+        <w:rPr>
+          <w:rFonts w:ascii="Menlo" w:eastAsia="Times New Roman" w:hAnsi="Menlo" w:cs="Menlo"/>
+          <w:color w:val="6A8759"/>
+          <w:sz w:val="18"/>
+          <w:szCs w:val="18"/>
+          <w:lang w:val="en-GB"/>
+        </w:rPr>
+        <w:t>'com.squareup.okhttp3:logging-interceptor:3.8.0'</w:t>
+      </w:r>
+      <w:r>
+        <w:rPr>
+          <w:rFonts w:ascii="Menlo" w:eastAsia="Times New Roman" w:hAnsi="Menlo" w:cs="Menlo"/>
+          <w:color w:val="6A8759"/>
+          <w:sz w:val="18"/>
+          <w:szCs w:val="18"/>
+          <w:lang w:val="en-GB"/>
+        </w:rPr>
+        <w:br/>
+      </w:r>
+      <w:r>
+        <w:rPr>
+          <w:rFonts w:ascii="Menlo" w:eastAsia="Times New Roman" w:hAnsi="Menlo" w:cs="Menlo"/>
+          <w:color w:val="6A8759"/>
+          <w:sz w:val="18"/>
+          <w:szCs w:val="18"/>
+          <w:lang w:val="en-GB"/>
+        </w:rPr>
+        <w:br/>
+      </w:r>
+      <w:r>
+        <w:rPr>
+          <w:rFonts w:ascii="Menlo" w:eastAsia="Times New Roman" w:hAnsi="Menlo" w:cs="Menlo"/>
+          <w:color w:val="808080"/>
+          <w:sz w:val="18"/>
+          <w:szCs w:val="18"/>
+          <w:lang w:val="en-GB"/>
+        </w:rPr>
+        <w:t>//Dependencies for Timber logging</w:t>
+      </w:r>
+      <w:r>
+        <w:rPr>
+          <w:rFonts w:ascii="Menlo" w:eastAsia="Times New Roman" w:hAnsi="Menlo" w:cs="Menlo"/>
+          <w:color w:val="808080"/>
+          <w:sz w:val="18"/>
+          <w:szCs w:val="18"/>
+          <w:lang w:val="en-GB"/>
+        </w:rPr>
+        <w:br/>
+      </w:r>
+      <w:r>
+        <w:rPr>
+          <w:rFonts w:ascii="Menlo" w:eastAsia="Times New Roman" w:hAnsi="Menlo" w:cs="Menlo"/>
+          <w:color w:val="A9B7C6"/>
+          <w:sz w:val="18"/>
+          <w:szCs w:val="18"/>
+          <w:lang w:val="en-GB"/>
+        </w:rPr>
+        <w:t xml:space="preserve">implementation </w:t>
+      </w:r>
+      <w:r>
+        <w:rPr>
+          <w:rFonts w:ascii="Menlo" w:eastAsia="Times New Roman" w:hAnsi="Menlo" w:cs="Menlo"/>
+          <w:color w:val="6A8759"/>
+          <w:sz w:val="18"/>
+          <w:szCs w:val="18"/>
+          <w:lang w:val="en-GB"/>
+        </w:rPr>
+        <w:t>'com.jakewharton.timber:timber:4.7.1'</w:t>
+      </w:r>
+      <w:r>
+        <w:rPr>
+          <w:rFonts w:ascii="Menlo" w:eastAsia="Times New Roman" w:hAnsi="Menlo" w:cs="Menlo"/>
+          <w:color w:val="6A8759"/>
+          <w:sz w:val="18"/>
+          <w:szCs w:val="18"/>
+          <w:lang w:val="en-GB"/>
+        </w:rPr>
+        <w:br/>
+      </w:r>
+      <w:r>
+        <w:rPr>
+          <w:rFonts w:ascii="Menlo" w:eastAsia="Times New Roman" w:hAnsi="Menlo" w:cs="Menlo"/>
+          <w:color w:val="6A8759"/>
+          <w:sz w:val="18"/>
+          <w:szCs w:val="18"/>
+          <w:lang w:val="en-GB"/>
+        </w:rPr>
+        <w:br/>
+      </w:r>
+      <w:r>
+        <w:rPr>
+          <w:rFonts w:ascii="Menlo" w:eastAsia="Times New Roman" w:hAnsi="Menlo" w:cs="Menlo"/>
+          <w:color w:val="808080"/>
+          <w:sz w:val="18"/>
+          <w:szCs w:val="18"/>
+          <w:lang w:val="en-GB"/>
+        </w:rPr>
+        <w:t>//Dagger2 dependencies</w:t>
+      </w:r>
+      <w:r>
+        <w:rPr>
+          <w:rFonts w:ascii="Menlo" w:eastAsia="Times New Roman" w:hAnsi="Menlo" w:cs="Menlo"/>
+          <w:color w:val="808080"/>
+          <w:sz w:val="18"/>
+          <w:szCs w:val="18"/>
+          <w:lang w:val="en-GB"/>
+        </w:rPr>
+        <w:br/>
+      </w:r>
+      <w:r>
+        <w:rPr>
+          <w:rFonts w:ascii="Menlo" w:eastAsia="Times New Roman" w:hAnsi="Menlo" w:cs="Menlo"/>
+          <w:color w:val="A9B7C6"/>
+          <w:sz w:val="18"/>
+          <w:szCs w:val="18"/>
+          <w:lang w:val="en-GB"/>
+        </w:rPr>
+        <w:t xml:space="preserve">implementation </w:t>
+      </w:r>
+      <w:r>
+        <w:rPr>
+          <w:rFonts w:ascii="Menlo" w:eastAsia="Times New Roman" w:hAnsi="Menlo" w:cs="Menlo"/>
+          <w:color w:val="6A8759"/>
+          <w:sz w:val="18"/>
+          <w:szCs w:val="18"/>
+          <w:lang w:val="en-GB"/>
+        </w:rPr>
+        <w:t>'com.google.dagger:dagger:2.16'</w:t>
+      </w:r>
+      <w:r>
+        <w:rPr>
+          <w:rFonts w:ascii="Menlo" w:eastAsia="Times New Roman" w:hAnsi="Menlo" w:cs="Menlo"/>
+          <w:color w:val="6A8759"/>
+          <w:sz w:val="18"/>
+          <w:szCs w:val="18"/>
+          <w:lang w:val="en-GB"/>
+        </w:rPr>
+        <w:br/>
+      </w:r>
+      <w:r>
+        <w:rPr>
+          <w:rFonts w:ascii="Menlo" w:eastAsia="Times New Roman" w:hAnsi="Menlo" w:cs="Menlo"/>
+          <w:color w:val="808080"/>
+          <w:sz w:val="18"/>
+          <w:szCs w:val="18"/>
+          <w:lang w:val="en-GB"/>
+        </w:rPr>
+        <w:t>// Annotation processor for dagger</w:t>
+      </w:r>
+      <w:r>
+        <w:rPr>
+          <w:rFonts w:ascii="Menlo" w:eastAsia="Times New Roman" w:hAnsi="Menlo" w:cs="Menlo"/>
+          <w:color w:val="808080"/>
+          <w:sz w:val="18"/>
+          <w:szCs w:val="18"/>
+          <w:lang w:val="en-GB"/>
+        </w:rPr>
+        <w:br/>
+      </w:r>
+      <w:r>
+        <w:rPr>
+          <w:rFonts w:ascii="Menlo" w:eastAsia="Times New Roman" w:hAnsi="Menlo" w:cs="Menlo"/>
+          <w:color w:val="A9B7C6"/>
+          <w:sz w:val="18"/>
+          <w:szCs w:val="18"/>
+          <w:lang w:val="en-GB"/>
+        </w:rPr>
+        <w:t xml:space="preserve">annotationProcessor </w:t>
+      </w:r>
+      <w:r>
+        <w:rPr>
+          <w:rFonts w:ascii="Menlo" w:eastAsia="Times New Roman" w:hAnsi="Menlo" w:cs="Menlo"/>
+          <w:color w:val="6A8759"/>
+          <w:sz w:val="18"/>
+          <w:szCs w:val="18"/>
+          <w:lang w:val="en-GB"/>
+        </w:rPr>
+        <w:t>'com.google.dagger:dagger-compiler:2.16'</w:t>
+      </w:r>
+      <w:r>
+        <w:rPr>
+          <w:rFonts w:ascii="Menlo" w:eastAsia="Times New Roman" w:hAnsi="Menlo" w:cs="Menlo"/>
+          <w:color w:val="6A8759"/>
+          <w:sz w:val="18"/>
+          <w:szCs w:val="18"/>
+          <w:lang w:val="en-GB"/>
+        </w:rPr>
+        <w:br/>
+      </w:r>
+      <w:r>
+        <w:rPr>
+          <w:rFonts w:ascii="Menlo" w:eastAsia="Times New Roman" w:hAnsi="Menlo" w:cs="Menlo"/>
+          <w:color w:val="6A8759"/>
+          <w:sz w:val="18"/>
+          <w:szCs w:val="18"/>
+          <w:lang w:val="en-GB"/>
+        </w:rPr>
+        <w:br/>
+      </w:r>
+      <w:r>
+        <w:rPr>
+          <w:rFonts w:ascii="Menlo" w:eastAsia="Times New Roman" w:hAnsi="Menlo" w:cs="Menlo"/>
+          <w:color w:val="808080"/>
+          <w:sz w:val="18"/>
+          <w:szCs w:val="18"/>
+          <w:lang w:val="en-GB"/>
+        </w:rPr>
+        <w:t>//Picasso dependencies</w:t>
+      </w:r>
+      <w:r>
+        <w:rPr>
+          <w:rFonts w:ascii="Menlo" w:eastAsia="Times New Roman" w:hAnsi="Menlo" w:cs="Menlo"/>
+          <w:color w:val="808080"/>
+          <w:sz w:val="18"/>
+          <w:szCs w:val="18"/>
+          <w:lang w:val="en-GB"/>
+        </w:rPr>
+        <w:br/>
+      </w:r>
+      <w:r>
+        <w:rPr>
+          <w:rFonts w:ascii="Menlo" w:eastAsia="Times New Roman" w:hAnsi="Menlo" w:cs="Menlo"/>
+          <w:color w:val="A9B7C6"/>
+          <w:sz w:val="18"/>
+          <w:szCs w:val="18"/>
+          <w:lang w:val="en-GB"/>
+        </w:rPr>
+        <w:t xml:space="preserve">implementation </w:t>
+      </w:r>
+      <w:r>
+        <w:rPr>
+          <w:rFonts w:ascii="Menlo" w:eastAsia="Times New Roman" w:hAnsi="Menlo" w:cs="Menlo"/>
+          <w:color w:val="6A8759"/>
+          <w:sz w:val="18"/>
+          <w:szCs w:val="18"/>
+          <w:lang w:val="en-GB"/>
+        </w:rPr>
+        <w:t>'com.squareup.picasso:picasso:2.71828'</w:t>
+      </w:r>
+      <w:r>
+        <w:rPr>
+          <w:rFonts w:ascii="Menlo" w:eastAsia="Times New Roman" w:hAnsi="Menlo" w:cs="Menlo"/>
+          <w:color w:val="6A8759"/>
+          <w:sz w:val="18"/>
+          <w:szCs w:val="18"/>
+          <w:lang w:val="en-GB"/>
+        </w:rPr>
+        <w:br/>
+      </w:r>
+      <w:r>
+        <w:rPr>
+          <w:rFonts w:ascii="Menlo" w:eastAsia="Times New Roman" w:hAnsi="Menlo" w:cs="Menlo"/>
+          <w:color w:val="6A8759"/>
+          <w:sz w:val="18"/>
+          <w:szCs w:val="18"/>
+          <w:lang w:val="en-GB"/>
+        </w:rPr>
+        <w:br/>
+      </w:r>
+      <w:r>
+        <w:rPr>
+          <w:rFonts w:ascii="Menlo" w:eastAsia="Times New Roman" w:hAnsi="Menlo" w:cs="Menlo"/>
+          <w:color w:val="808080"/>
+          <w:sz w:val="18"/>
+          <w:szCs w:val="18"/>
+          <w:lang w:val="en-GB"/>
+        </w:rPr>
+        <w:t>//Butterknife dependencies</w:t>
+      </w:r>
+      <w:r>
+        <w:rPr>
+          <w:rFonts w:ascii="Menlo" w:eastAsia="Times New Roman" w:hAnsi="Menlo" w:cs="Menlo"/>
+          <w:color w:val="808080"/>
+          <w:sz w:val="18"/>
+          <w:szCs w:val="18"/>
+          <w:lang w:val="en-GB"/>
+        </w:rPr>
+        <w:br/>
+      </w:r>
+      <w:r>
+        <w:rPr>
+          <w:rFonts w:ascii="Menlo" w:eastAsia="Times New Roman" w:hAnsi="Menlo" w:cs="Menlo"/>
+          <w:color w:val="A9B7C6"/>
+          <w:sz w:val="18"/>
+          <w:szCs w:val="18"/>
+          <w:lang w:val="en-GB"/>
+        </w:rPr>
+        <w:t xml:space="preserve">implementation </w:t>
+      </w:r>
+      <w:r>
+        <w:rPr>
+          <w:rFonts w:ascii="Menlo" w:eastAsia="Times New Roman" w:hAnsi="Menlo" w:cs="Menlo"/>
+          <w:color w:val="6A8759"/>
+          <w:sz w:val="18"/>
+          <w:szCs w:val="18"/>
+          <w:lang w:val="en-GB"/>
+        </w:rPr>
+        <w:t>'com.jakewharton:butterknife:8.8.1'</w:t>
+      </w:r>
+      <w:r>
+        <w:rPr>
+          <w:rFonts w:ascii="Menlo" w:eastAsia="Times New Roman" w:hAnsi="Menlo" w:cs="Menlo"/>
+          <w:color w:val="6A8759"/>
+          <w:sz w:val="18"/>
+          <w:szCs w:val="18"/>
+          <w:lang w:val="en-GB"/>
+        </w:rPr>
+        <w:br/>
+      </w:r>
+      <w:r>
+        <w:rPr>
+          <w:rFonts w:ascii="Menlo" w:eastAsia="Times New Roman" w:hAnsi="Menlo" w:cs="Menlo"/>
+          <w:color w:val="A9B7C6"/>
+          <w:sz w:val="18"/>
+          <w:szCs w:val="18"/>
+          <w:lang w:val="en-GB"/>
+        </w:rPr>
+        <w:t xml:space="preserve">annotationProcessor </w:t>
+      </w:r>
+      <w:r>
+        <w:rPr>
+          <w:rFonts w:ascii="Menlo" w:eastAsia="Times New Roman" w:hAnsi="Menlo" w:cs="Menlo"/>
+          <w:color w:val="6A8759"/>
+          <w:sz w:val="18"/>
+          <w:szCs w:val="18"/>
+          <w:lang w:val="en-GB"/>
+        </w:rPr>
+        <w:t>'com.jakewharton:butterknife-compiler:8.8.1'</w:t>
+      </w:r>
+      <w:r>
+        <w:rPr>
+          <w:rFonts w:ascii="Menlo" w:eastAsia="Times New Roman" w:hAnsi="Menlo" w:cs="Menlo"/>
+          <w:color w:val="6A8759"/>
+          <w:sz w:val="18"/>
+          <w:szCs w:val="18"/>
+          <w:lang w:val="en-GB"/>
+        </w:rPr>
+        <w:br/>
+      </w:r>
+      <w:r>
+        <w:rPr>
+          <w:rFonts w:ascii="Menlo" w:eastAsia="Times New Roman" w:hAnsi="Menlo" w:cs="Menlo"/>
+          <w:color w:val="6A8759"/>
+          <w:sz w:val="18"/>
+          <w:szCs w:val="18"/>
+          <w:lang w:val="en-GB"/>
+        </w:rPr>
+        <w:br/>
+      </w:r>
+      <w:r>
+        <w:rPr>
+          <w:rFonts w:ascii="Menlo" w:eastAsia="Times New Roman" w:hAnsi="Menlo" w:cs="Menlo"/>
+          <w:color w:val="808080"/>
+          <w:sz w:val="18"/>
+          <w:szCs w:val="18"/>
+          <w:lang w:val="en-GB"/>
+        </w:rPr>
+        <w:t>//Facebook Stetho dependencies</w:t>
+      </w:r>
+      <w:r>
+        <w:rPr>
+          <w:rFonts w:ascii="Menlo" w:eastAsia="Times New Roman" w:hAnsi="Menlo" w:cs="Menlo"/>
+          <w:color w:val="808080"/>
+          <w:sz w:val="18"/>
+          <w:szCs w:val="18"/>
+          <w:lang w:val="en-GB"/>
+        </w:rPr>
+        <w:br/>
+      </w:r>
+      <w:r>
+        <w:rPr>
+          <w:rFonts w:ascii="Menlo" w:eastAsia="Times New Roman" w:hAnsi="Menlo" w:cs="Menlo"/>
+          <w:color w:val="A9B7C6"/>
+          <w:sz w:val="18"/>
+          <w:szCs w:val="18"/>
+          <w:lang w:val="en-GB"/>
+        </w:rPr>
+        <w:t xml:space="preserve">implementation </w:t>
+      </w:r>
+      <w:r>
+        <w:rPr>
+          <w:rFonts w:ascii="Menlo" w:eastAsia="Times New Roman" w:hAnsi="Menlo" w:cs="Menlo"/>
+          <w:color w:val="6A8759"/>
+          <w:sz w:val="18"/>
+          <w:szCs w:val="18"/>
+          <w:lang w:val="en-GB"/>
+        </w:rPr>
+        <w:t>'com.facebook.stetho:stetho:1.5.0'</w:t>
+      </w:r>
+      <w:r>
+        <w:rPr>
+          <w:rFonts w:ascii="Menlo" w:eastAsia="Times New Roman" w:hAnsi="Menlo" w:cs="Menlo"/>
+          <w:color w:val="6A8759"/>
+          <w:sz w:val="18"/>
+          <w:szCs w:val="18"/>
+          <w:lang w:val="en-GB"/>
+        </w:rPr>
+        <w:br/>
+      </w:r>
+      <w:r>
+        <w:rPr>
+          <w:rFonts w:ascii="Menlo" w:eastAsia="Times New Roman" w:hAnsi="Menlo" w:cs="Menlo"/>
+          <w:color w:val="A9B7C6"/>
+          <w:sz w:val="18"/>
+          <w:szCs w:val="18"/>
+          <w:lang w:val="en-GB"/>
+        </w:rPr>
+        <w:t xml:space="preserve">implementation </w:t>
+      </w:r>
+      <w:r>
+        <w:rPr>
+          <w:rFonts w:ascii="Menlo" w:eastAsia="Times New Roman" w:hAnsi="Menlo" w:cs="Menlo"/>
+          <w:color w:val="6A8759"/>
+          <w:sz w:val="18"/>
+          <w:szCs w:val="18"/>
+          <w:lang w:val="en-GB"/>
+        </w:rPr>
+        <w:t>'com.facebook.stetho:stetho-okhttp3:1.5.0'</w:t>
+      </w:r>
+    </w:p>
+    <w:p>
+      <w:pPr>
+        <w:pBdr>
+          <w:top w:val="nil"/>
+          <w:left w:val="nil"/>
+          <w:bottom w:val="nil"/>
+          <w:right w:val="nil"/>
+          <w:between w:val="nil"/>
+        </w:pBdr>
+        <w:rPr>
+          <w:color w:val="1155CC"/>
+        </w:rPr>
+      </w:pPr>
+    </w:p>
+    <w:p>
+      <w:pPr>
         <w:pStyle w:val="Heading2"/>
         <w:pBdr>
           <w:top w:val="nil"/>
@@ -3966,6 +4660,26 @@
           <w:color w:val="38761D"/>
         </w:rPr>
         <w:t>modules</w:t>
+      </w:r>
+    </w:p>
+    <w:p>
+      <w:pPr>
+        <w:pBdr>
+          <w:top w:val="nil"/>
+          <w:left w:val="nil"/>
+          <w:bottom w:val="nil"/>
+          <w:right w:val="nil"/>
+          <w:between w:val="nil"/>
+        </w:pBdr>
+        <w:rPr>
+          <w:color w:val="38761D"/>
+        </w:rPr>
+      </w:pPr>
+      <w:r>
+        <w:rPr>
+          <w:color w:val="38761D"/>
+        </w:rPr>
+        <w:t>App will pull the data from apis on per request basis and all REST api call will be made asynchronously using AsynTask.</w:t>
       </w:r>
     </w:p>
     <w:p>
@@ -4097,35 +4811,7 @@
         <w:rPr>
           <w:color w:val="38761D"/>
         </w:rPr>
-        <w:t xml:space="preserve">Use </w:t>
-      </w:r>
-      <w:proofErr w:type="spellStart"/>
-      <w:r>
-        <w:rPr>
-          <w:color w:val="38761D"/>
-        </w:rPr>
-        <w:t>RecyclerView</w:t>
-      </w:r>
-      <w:proofErr w:type="spellEnd"/>
-      <w:r>
-        <w:rPr>
-          <w:color w:val="38761D"/>
-        </w:rPr>
-        <w:t xml:space="preserve"> and </w:t>
-      </w:r>
-      <w:proofErr w:type="spellStart"/>
-      <w:r>
-        <w:rPr>
-          <w:color w:val="38761D"/>
-        </w:rPr>
-        <w:t>CardView</w:t>
-      </w:r>
-      <w:proofErr w:type="spellEnd"/>
-      <w:r>
-        <w:rPr>
-          <w:color w:val="38761D"/>
-        </w:rPr>
-        <w:t xml:space="preserve"> for list and grid items respectively</w:t>
+        <w:t>Use RecyclerView and CardView for list and grid items respectively</w:t>
       </w:r>
     </w:p>
     <w:p>
@@ -4356,55 +5042,13 @@
         <w:rPr>
           <w:color w:val="38761D"/>
         </w:rPr>
-        <w:t xml:space="preserve">from </w:t>
-      </w:r>
-      <w:proofErr w:type="spellStart"/>
-      <w:r>
-        <w:rPr>
-          <w:color w:val="38761D"/>
-        </w:rPr>
-        <w:t>amadeus</w:t>
-      </w:r>
-      <w:proofErr w:type="spellEnd"/>
-      <w:r>
-        <w:rPr>
-          <w:color w:val="38761D"/>
-        </w:rPr>
-        <w:t xml:space="preserve"> </w:t>
-      </w:r>
-      <w:proofErr w:type="spellStart"/>
-      <w:r>
-        <w:rPr>
-          <w:color w:val="38761D"/>
-        </w:rPr>
-        <w:t>api</w:t>
-      </w:r>
-      <w:proofErr w:type="spellEnd"/>
-      <w:r>
-        <w:rPr>
-          <w:color w:val="38761D"/>
-        </w:rPr>
-        <w:t xml:space="preserve"> </w:t>
-      </w:r>
-      <w:r>
-        <w:rPr>
-          <w:color w:val="38761D"/>
-        </w:rPr>
-        <w:t xml:space="preserve">and show to user as list (use </w:t>
-      </w:r>
-      <w:proofErr w:type="spellStart"/>
-      <w:r>
-        <w:rPr>
-          <w:color w:val="38761D"/>
-        </w:rPr>
-        <w:t>RecyclerView</w:t>
-      </w:r>
-      <w:proofErr w:type="spellEnd"/>
-      <w:r>
-        <w:rPr>
-          <w:color w:val="38761D"/>
-        </w:rPr>
-        <w:t>)</w:t>
+        <w:t xml:space="preserve">from amadeus api </w:t>
+      </w:r>
+      <w:r>
+        <w:rPr>
+          <w:color w:val="38761D"/>
+        </w:rPr>
+        <w:t>and show to user as list (use RecyclerView)</w:t>
       </w:r>
     </w:p>
     <w:p>
@@ -4479,7 +5123,6 @@
         <w:rPr>
           <w:color w:val="38761D"/>
         </w:rPr>
-        <w:lastRenderedPageBreak/>
         <w:t xml:space="preserve">On clicking </w:t>
       </w:r>
       <w:r>
@@ -4527,19 +5170,7 @@
         <w:rPr>
           <w:color w:val="38761D"/>
         </w:rPr>
-        <w:t xml:space="preserve">Points of Interest </w:t>
-      </w:r>
-      <w:r>
-        <w:rPr>
-          <w:color w:val="38761D"/>
-        </w:rPr>
-        <w:t>Detail</w:t>
-      </w:r>
-      <w:r>
-        <w:rPr>
-          <w:color w:val="38761D"/>
-        </w:rPr>
-        <w:t xml:space="preserve"> Activity</w:t>
+        <w:t>Points of Interest Detail Activity</w:t>
       </w:r>
     </w:p>
     <w:p>
@@ -4564,30 +5195,8 @@
         <w:rPr>
           <w:color w:val="38761D"/>
         </w:rPr>
-        <w:t xml:space="preserve">Fetch data from </w:t>
-      </w:r>
-      <w:proofErr w:type="spellStart"/>
-      <w:r>
-        <w:rPr>
-          <w:color w:val="38761D"/>
-        </w:rPr>
-        <w:t>amadeus</w:t>
-      </w:r>
-      <w:proofErr w:type="spellEnd"/>
-      <w:r>
-        <w:rPr>
-          <w:color w:val="38761D"/>
-        </w:rPr>
-        <w:t xml:space="preserve"> </w:t>
-      </w:r>
-      <w:proofErr w:type="spellStart"/>
-      <w:r>
-        <w:rPr>
-          <w:color w:val="38761D"/>
-        </w:rPr>
-        <w:t>api</w:t>
-      </w:r>
-      <w:proofErr w:type="spellEnd"/>
+        <w:t>Fetch data from amadeus api</w:t>
+      </w:r>
     </w:p>
     <w:p>
       <w:pPr>
@@ -4636,13 +5245,7 @@
         <w:rPr>
           <w:color w:val="38761D"/>
         </w:rPr>
-        <w:t xml:space="preserve">Show </w:t>
-      </w:r>
-      <w:r>
-        <w:rPr>
-          <w:color w:val="38761D"/>
-        </w:rPr>
-        <w:t>location awareness content categories at the bottom of the activity</w:t>
+        <w:t>Show location awareness content categories at the bottom of the activity</w:t>
       </w:r>
     </w:p>
     <w:p>
@@ -4667,25 +5270,7 @@
         <w:rPr>
           <w:color w:val="38761D"/>
         </w:rPr>
-        <w:t xml:space="preserve">On clicking </w:t>
-      </w:r>
-      <w:r>
-        <w:rPr>
-          <w:color w:val="38761D"/>
-        </w:rPr>
-        <w:t>location awareness content item</w:t>
-      </w:r>
-      <w:r>
-        <w:rPr>
-          <w:color w:val="38761D"/>
-        </w:rPr>
-        <w:t xml:space="preserve">, </w:t>
-      </w:r>
-      <w:r>
-        <w:rPr>
-          <w:color w:val="38761D"/>
-        </w:rPr>
-        <w:t>open Near By content list</w:t>
+        <w:t>On clicking location awareness content item, open Near By content list</w:t>
       </w:r>
     </w:p>
     <w:p>
@@ -4751,21 +5336,7 @@
         <w:rPr>
           <w:color w:val="38761D"/>
         </w:rPr>
-        <w:t xml:space="preserve">Fetch data from </w:t>
-      </w:r>
-      <w:proofErr w:type="spellStart"/>
-      <w:r>
-        <w:rPr>
-          <w:color w:val="38761D"/>
-        </w:rPr>
-        <w:t>amadeus</w:t>
-      </w:r>
-      <w:proofErr w:type="spellEnd"/>
-      <w:r>
-        <w:rPr>
-          <w:color w:val="38761D"/>
-        </w:rPr>
-        <w:t xml:space="preserve"> for lowest flight option between current location and destination location</w:t>
+        <w:t>Fetch data from amadeus for lowest flight option between current location and destination location</w:t>
       </w:r>
     </w:p>
     <w:p>
@@ -4790,21 +5361,7 @@
         <w:rPr>
           <w:color w:val="38761D"/>
         </w:rPr>
-        <w:t xml:space="preserve">Display the data as list to the user (use </w:t>
-      </w:r>
-      <w:proofErr w:type="spellStart"/>
-      <w:r>
-        <w:rPr>
-          <w:color w:val="38761D"/>
-        </w:rPr>
-        <w:t>RecyclerView</w:t>
-      </w:r>
-      <w:proofErr w:type="spellEnd"/>
-      <w:r>
-        <w:rPr>
-          <w:color w:val="38761D"/>
-        </w:rPr>
-        <w:t>)</w:t>
+        <w:t>Display the data as list to the user (use RecyclerView)</w:t>
       </w:r>
     </w:p>
     <w:p>
@@ -4882,35 +5439,7 @@
         <w:rPr>
           <w:color w:val="38761D"/>
         </w:rPr>
-        <w:t xml:space="preserve">Use Google Place </w:t>
-      </w:r>
-      <w:proofErr w:type="spellStart"/>
-      <w:r>
-        <w:rPr>
-          <w:color w:val="38761D"/>
-        </w:rPr>
-        <w:t>api</w:t>
-      </w:r>
-      <w:proofErr w:type="spellEnd"/>
-      <w:r>
-        <w:rPr>
-          <w:color w:val="38761D"/>
-        </w:rPr>
-        <w:t xml:space="preserve"> to fetch the data of the selected option and display as list (use </w:t>
-      </w:r>
-      <w:proofErr w:type="spellStart"/>
-      <w:r>
-        <w:rPr>
-          <w:color w:val="38761D"/>
-        </w:rPr>
-        <w:t>RecyclerView</w:t>
-      </w:r>
-      <w:proofErr w:type="spellEnd"/>
-      <w:r>
-        <w:rPr>
-          <w:color w:val="38761D"/>
-        </w:rPr>
-        <w:t xml:space="preserve"> and Card as single grid)</w:t>
+        <w:t>Use Google Place api to fetch the data of the selected option and display as list (use RecyclerView and Card as single grid)</w:t>
       </w:r>
     </w:p>
     <w:p>
@@ -4951,17 +5480,6 @@
     </w:p>
     <w:p>
       <w:pPr>
-        <w:pBdr>
-          <w:top w:val="nil"/>
-          <w:left w:val="nil"/>
-          <w:bottom w:val="nil"/>
-          <w:right w:val="nil"/>
-          <w:between w:val="nil"/>
-        </w:pBdr>
-      </w:pPr>
-    </w:p>
-    <w:p>
-      <w:pPr>
         <w:pStyle w:val="Heading2"/>
         <w:pBdr>
           <w:top w:val="nil"/>
@@ -4974,10 +5492,257 @@
           <w:color w:val="38761D"/>
         </w:rPr>
       </w:pPr>
-      <w:bookmarkStart w:id="17" w:name="_kjidlkq4xm3u" w:colFirst="0" w:colLast="0"/>
+      <w:r>
+        <w:t xml:space="preserve">Task 5: </w:t>
+      </w:r>
+      <w:r>
+        <w:rPr>
+          <w:color w:val="38761D"/>
+        </w:rPr>
+        <w:t>Add Widget</w:t>
+      </w:r>
+    </w:p>
+    <w:p>
+      <w:pPr>
+        <w:pBdr>
+          <w:top w:val="nil"/>
+          <w:left w:val="nil"/>
+          <w:bottom w:val="nil"/>
+          <w:right w:val="nil"/>
+          <w:between w:val="nil"/>
+        </w:pBdr>
+        <w:rPr>
+          <w:color w:val="38761D"/>
+        </w:rPr>
+      </w:pPr>
+    </w:p>
+    <w:p>
+      <w:pPr>
+        <w:pStyle w:val="ListParagraph"/>
+        <w:numPr>
+          <w:ilvl w:val="0"/>
+          <w:numId w:val="7"/>
+        </w:numPr>
+        <w:pBdr>
+          <w:top w:val="nil"/>
+          <w:left w:val="nil"/>
+          <w:bottom w:val="nil"/>
+          <w:right w:val="nil"/>
+          <w:between w:val="nil"/>
+        </w:pBdr>
+      </w:pPr>
+      <w:r>
+        <w:rPr>
+          <w:color w:val="38761D"/>
+        </w:rPr>
+        <w:t>Add a Widget feature to the app</w:t>
+      </w:r>
+    </w:p>
+    <w:p>
+      <w:pPr>
+        <w:pStyle w:val="ListParagraph"/>
+        <w:numPr>
+          <w:ilvl w:val="0"/>
+          <w:numId w:val="7"/>
+        </w:numPr>
+        <w:pBdr>
+          <w:top w:val="nil"/>
+          <w:left w:val="nil"/>
+          <w:bottom w:val="nil"/>
+          <w:right w:val="nil"/>
+          <w:between w:val="nil"/>
+        </w:pBdr>
+      </w:pPr>
+      <w:r>
+        <w:rPr>
+          <w:color w:val="38761D"/>
+        </w:rPr>
+        <w:t>The widget should show the last search location</w:t>
+      </w:r>
+      <w:r>
+        <w:rPr>
+          <w:color w:val="38761D"/>
+        </w:rPr>
+        <w:t>s</w:t>
+      </w:r>
+      <w:r>
+        <w:rPr>
+          <w:color w:val="38761D"/>
+        </w:rPr>
+        <w:t xml:space="preserve"> of the user</w:t>
+      </w:r>
+    </w:p>
+    <w:p>
+      <w:pPr>
+        <w:pStyle w:val="ListParagraph"/>
+        <w:numPr>
+          <w:ilvl w:val="0"/>
+          <w:numId w:val="7"/>
+        </w:numPr>
+        <w:pBdr>
+          <w:top w:val="nil"/>
+          <w:left w:val="nil"/>
+          <w:bottom w:val="nil"/>
+          <w:right w:val="nil"/>
+          <w:between w:val="nil"/>
+        </w:pBdr>
+      </w:pPr>
+      <w:r>
+        <w:rPr>
+          <w:color w:val="38761D"/>
+        </w:rPr>
+        <w:t xml:space="preserve">On clicking the widget the app should open and display the content for the location </w:t>
+      </w:r>
+      <w:r>
+        <w:rPr>
+          <w:color w:val="38761D"/>
+        </w:rPr>
+        <w:t>clicked</w:t>
+      </w:r>
+      <w:bookmarkStart w:id="17" w:name="_GoBack"/>
       <w:bookmarkEnd w:id="17"/>
       <w:r>
-        <w:t xml:space="preserve">Task 5: </w:t>
+        <w:rPr>
+          <w:color w:val="38761D"/>
+        </w:rPr>
+        <w:t xml:space="preserve"> on the Widget</w:t>
+      </w:r>
+    </w:p>
+    <w:p>
+      <w:pPr>
+        <w:pBdr>
+          <w:top w:val="nil"/>
+          <w:left w:val="nil"/>
+          <w:bottom w:val="nil"/>
+          <w:right w:val="nil"/>
+          <w:between w:val="nil"/>
+        </w:pBdr>
+      </w:pPr>
+    </w:p>
+    <w:p>
+      <w:pPr>
+        <w:pStyle w:val="Heading2"/>
+        <w:pBdr>
+          <w:top w:val="nil"/>
+          <w:left w:val="nil"/>
+          <w:bottom w:val="nil"/>
+          <w:right w:val="nil"/>
+          <w:between w:val="nil"/>
+        </w:pBdr>
+        <w:rPr>
+          <w:color w:val="38761D"/>
+        </w:rPr>
+      </w:pPr>
+      <w:bookmarkStart w:id="18" w:name="_kjidlkq4xm3u" w:colFirst="0" w:colLast="0"/>
+      <w:bookmarkEnd w:id="18"/>
+      <w:r>
+        <w:t>Task 6</w:t>
+      </w:r>
+      <w:r>
+        <w:t xml:space="preserve">: </w:t>
+      </w:r>
+      <w:r>
+        <w:rPr>
+          <w:color w:val="38761D"/>
+        </w:rPr>
+        <w:t>Accessibility Support</w:t>
+      </w:r>
+    </w:p>
+    <w:p>
+      <w:pPr>
+        <w:pBdr>
+          <w:top w:val="nil"/>
+          <w:left w:val="nil"/>
+          <w:bottom w:val="nil"/>
+          <w:right w:val="nil"/>
+          <w:between w:val="nil"/>
+        </w:pBdr>
+        <w:rPr>
+          <w:color w:val="38761D"/>
+        </w:rPr>
+      </w:pPr>
+    </w:p>
+    <w:p>
+      <w:pPr>
+        <w:pStyle w:val="ListParagraph"/>
+        <w:numPr>
+          <w:ilvl w:val="0"/>
+          <w:numId w:val="7"/>
+        </w:numPr>
+        <w:pBdr>
+          <w:top w:val="nil"/>
+          <w:left w:val="nil"/>
+          <w:bottom w:val="nil"/>
+          <w:right w:val="nil"/>
+          <w:between w:val="nil"/>
+        </w:pBdr>
+      </w:pPr>
+      <w:r>
+        <w:rPr>
+          <w:color w:val="38761D"/>
+        </w:rPr>
+        <w:t xml:space="preserve">Add </w:t>
+      </w:r>
+      <w:r>
+        <w:rPr>
+          <w:color w:val="38761D"/>
+        </w:rPr>
+        <w:t>content description for applicable components</w:t>
+      </w:r>
+    </w:p>
+    <w:p>
+      <w:pPr>
+        <w:pStyle w:val="ListParagraph"/>
+        <w:numPr>
+          <w:ilvl w:val="0"/>
+          <w:numId w:val="7"/>
+        </w:numPr>
+        <w:pBdr>
+          <w:top w:val="nil"/>
+          <w:left w:val="nil"/>
+          <w:bottom w:val="nil"/>
+          <w:right w:val="nil"/>
+          <w:between w:val="nil"/>
+        </w:pBdr>
+      </w:pPr>
+      <w:r>
+        <w:rPr>
+          <w:color w:val="38761D"/>
+        </w:rPr>
+        <w:t>Add navigation using D-pad</w:t>
+      </w:r>
+    </w:p>
+    <w:p>
+      <w:pPr>
+        <w:pStyle w:val="Heading2"/>
+        <w:pBdr>
+          <w:top w:val="nil"/>
+          <w:left w:val="nil"/>
+          <w:bottom w:val="nil"/>
+          <w:right w:val="nil"/>
+          <w:between w:val="nil"/>
+        </w:pBdr>
+      </w:pPr>
+    </w:p>
+    <w:p>
+      <w:pPr>
+        <w:pStyle w:val="Heading2"/>
+        <w:pBdr>
+          <w:top w:val="nil"/>
+          <w:left w:val="nil"/>
+          <w:bottom w:val="nil"/>
+          <w:right w:val="nil"/>
+          <w:between w:val="nil"/>
+        </w:pBdr>
+        <w:rPr>
+          <w:color w:val="38761D"/>
+        </w:rPr>
+      </w:pPr>
+      <w:r>
+        <w:t>Task 6</w:t>
+      </w:r>
+      <w:r>
+        <w:t xml:space="preserve">: </w:t>
       </w:r>
       <w:r>
         <w:rPr>
@@ -5118,8 +5883,6 @@
           <w:between w:val="nil"/>
         </w:pBdr>
       </w:pPr>
-      <w:bookmarkStart w:id="18" w:name="_GoBack"/>
-      <w:bookmarkEnd w:id="18"/>
       <w:r>
         <w:t xml:space="preserve">Add as many tasks as you need to complete your app. </w:t>
       </w:r>
@@ -5164,6 +5927,7 @@
         <w:rPr>
           <w:b/>
         </w:rPr>
+        <w:lastRenderedPageBreak/>
         <w:t>Submission Instructions</w:t>
       </w:r>
     </w:p>
@@ -5275,8 +6039,8 @@
       </w:pPr>
     </w:p>
     <w:sectPr>
-      <w:headerReference w:type="default" r:id="rId27"/>
-      <w:footerReference w:type="default" r:id="rId28"/>
+      <w:headerReference w:type="default" r:id="rId29"/>
+      <w:footerReference w:type="default" r:id="rId30"/>
       <w:pgSz w:w="12240" w:h="15840"/>
       <w:pgMar w:top="1440" w:right="1440" w:bottom="1440" w:left="1440" w:header="0" w:footer="720" w:gutter="0"/>
       <w:pgNumType w:start="1"/>
@@ -5512,9 +6276,9 @@
     </w:lvl>
   </w:abstractNum>
   <w:abstractNum w:abstractNumId="1" w15:restartNumberingAfterBreak="0">
-    <w:nsid w:val="26B81834"/>
+    <w:nsid w:val="21DD5843"/>
     <w:multiLevelType w:val="hybridMultilevel"/>
-    <w:tmpl w:val="78049EF2"/>
+    <w:tmpl w:val="A21CAD38"/>
     <w:lvl w:ilvl="0" w:tplc="04090001">
       <w:start w:val="1"/>
       <w:numFmt w:val="bullet"/>
@@ -5625,6 +6389,119 @@
     </w:lvl>
   </w:abstractNum>
   <w:abstractNum w:abstractNumId="2" w15:restartNumberingAfterBreak="0">
+    <w:nsid w:val="26B81834"/>
+    <w:multiLevelType w:val="hybridMultilevel"/>
+    <w:tmpl w:val="78049EF2"/>
+    <w:lvl w:ilvl="0" w:tplc="04090001">
+      <w:start w:val="1"/>
+      <w:numFmt w:val="bullet"/>
+      <w:lvlText w:val=""/>
+      <w:lvlJc w:val="left"/>
+      <w:pPr>
+        <w:ind w:left="720" w:hanging="360"/>
+      </w:pPr>
+      <w:rPr>
+        <w:rFonts w:ascii="Symbol" w:hAnsi="Symbol" w:hint="default"/>
+      </w:rPr>
+    </w:lvl>
+    <w:lvl w:ilvl="1" w:tplc="04090003" w:tentative="1">
+      <w:start w:val="1"/>
+      <w:numFmt w:val="bullet"/>
+      <w:lvlText w:val="o"/>
+      <w:lvlJc w:val="left"/>
+      <w:pPr>
+        <w:ind w:left="1440" w:hanging="360"/>
+      </w:pPr>
+      <w:rPr>
+        <w:rFonts w:ascii="Courier New" w:hAnsi="Courier New" w:cs="Courier New" w:hint="default"/>
+      </w:rPr>
+    </w:lvl>
+    <w:lvl w:ilvl="2" w:tplc="04090005" w:tentative="1">
+      <w:start w:val="1"/>
+      <w:numFmt w:val="bullet"/>
+      <w:lvlText w:val=""/>
+      <w:lvlJc w:val="left"/>
+      <w:pPr>
+        <w:ind w:left="2160" w:hanging="360"/>
+      </w:pPr>
+      <w:rPr>
+        <w:rFonts w:ascii="Wingdings" w:hAnsi="Wingdings" w:hint="default"/>
+      </w:rPr>
+    </w:lvl>
+    <w:lvl w:ilvl="3" w:tplc="04090001" w:tentative="1">
+      <w:start w:val="1"/>
+      <w:numFmt w:val="bullet"/>
+      <w:lvlText w:val=""/>
+      <w:lvlJc w:val="left"/>
+      <w:pPr>
+        <w:ind w:left="2880" w:hanging="360"/>
+      </w:pPr>
+      <w:rPr>
+        <w:rFonts w:ascii="Symbol" w:hAnsi="Symbol" w:hint="default"/>
+      </w:rPr>
+    </w:lvl>
+    <w:lvl w:ilvl="4" w:tplc="04090003" w:tentative="1">
+      <w:start w:val="1"/>
+      <w:numFmt w:val="bullet"/>
+      <w:lvlText w:val="o"/>
+      <w:lvlJc w:val="left"/>
+      <w:pPr>
+        <w:ind w:left="3600" w:hanging="360"/>
+      </w:pPr>
+      <w:rPr>
+        <w:rFonts w:ascii="Courier New" w:hAnsi="Courier New" w:cs="Courier New" w:hint="default"/>
+      </w:rPr>
+    </w:lvl>
+    <w:lvl w:ilvl="5" w:tplc="04090005" w:tentative="1">
+      <w:start w:val="1"/>
+      <w:numFmt w:val="bullet"/>
+      <w:lvlText w:val=""/>
+      <w:lvlJc w:val="left"/>
+      <w:pPr>
+        <w:ind w:left="4320" w:hanging="360"/>
+      </w:pPr>
+      <w:rPr>
+        <w:rFonts w:ascii="Wingdings" w:hAnsi="Wingdings" w:hint="default"/>
+      </w:rPr>
+    </w:lvl>
+    <w:lvl w:ilvl="6" w:tplc="04090001" w:tentative="1">
+      <w:start w:val="1"/>
+      <w:numFmt w:val="bullet"/>
+      <w:lvlText w:val=""/>
+      <w:lvlJc w:val="left"/>
+      <w:pPr>
+        <w:ind w:left="5040" w:hanging="360"/>
+      </w:pPr>
+      <w:rPr>
+        <w:rFonts w:ascii="Symbol" w:hAnsi="Symbol" w:hint="default"/>
+      </w:rPr>
+    </w:lvl>
+    <w:lvl w:ilvl="7" w:tplc="04090003" w:tentative="1">
+      <w:start w:val="1"/>
+      <w:numFmt w:val="bullet"/>
+      <w:lvlText w:val="o"/>
+      <w:lvlJc w:val="left"/>
+      <w:pPr>
+        <w:ind w:left="5760" w:hanging="360"/>
+      </w:pPr>
+      <w:rPr>
+        <w:rFonts w:ascii="Courier New" w:hAnsi="Courier New" w:cs="Courier New" w:hint="default"/>
+      </w:rPr>
+    </w:lvl>
+    <w:lvl w:ilvl="8" w:tplc="04090005" w:tentative="1">
+      <w:start w:val="1"/>
+      <w:numFmt w:val="bullet"/>
+      <w:lvlText w:val=""/>
+      <w:lvlJc w:val="left"/>
+      <w:pPr>
+        <w:ind w:left="6480" w:hanging="360"/>
+      </w:pPr>
+      <w:rPr>
+        <w:rFonts w:ascii="Wingdings" w:hAnsi="Wingdings" w:hint="default"/>
+      </w:rPr>
+    </w:lvl>
+  </w:abstractNum>
+  <w:abstractNum w:abstractNumId="3" w15:restartNumberingAfterBreak="0">
     <w:nsid w:val="49AF7293"/>
     <w:multiLevelType w:val="multilevel"/>
     <w:tmpl w:val="A2900AC2"/>
@@ -5737,7 +6614,7 @@
       </w:rPr>
     </w:lvl>
   </w:abstractNum>
-  <w:abstractNum w:abstractNumId="3" w15:restartNumberingAfterBreak="0">
+  <w:abstractNum w:abstractNumId="4" w15:restartNumberingAfterBreak="0">
     <w:nsid w:val="68FA1938"/>
     <w:multiLevelType w:val="multilevel"/>
     <w:tmpl w:val="72BADE4C"/>
@@ -5850,7 +6727,120 @@
       </w:rPr>
     </w:lvl>
   </w:abstractNum>
-  <w:abstractNum w:abstractNumId="4" w15:restartNumberingAfterBreak="0">
+  <w:abstractNum w:abstractNumId="5" w15:restartNumberingAfterBreak="0">
+    <w:nsid w:val="6939016F"/>
+    <w:multiLevelType w:val="hybridMultilevel"/>
+    <w:tmpl w:val="4BD22DA2"/>
+    <w:lvl w:ilvl="0" w:tplc="04090001">
+      <w:start w:val="1"/>
+      <w:numFmt w:val="bullet"/>
+      <w:lvlText w:val=""/>
+      <w:lvlJc w:val="left"/>
+      <w:pPr>
+        <w:ind w:left="720" w:hanging="360"/>
+      </w:pPr>
+      <w:rPr>
+        <w:rFonts w:ascii="Symbol" w:hAnsi="Symbol" w:hint="default"/>
+      </w:rPr>
+    </w:lvl>
+    <w:lvl w:ilvl="1" w:tplc="04090003" w:tentative="1">
+      <w:start w:val="1"/>
+      <w:numFmt w:val="bullet"/>
+      <w:lvlText w:val="o"/>
+      <w:lvlJc w:val="left"/>
+      <w:pPr>
+        <w:ind w:left="1440" w:hanging="360"/>
+      </w:pPr>
+      <w:rPr>
+        <w:rFonts w:ascii="Courier New" w:hAnsi="Courier New" w:cs="Courier New" w:hint="default"/>
+      </w:rPr>
+    </w:lvl>
+    <w:lvl w:ilvl="2" w:tplc="04090005" w:tentative="1">
+      <w:start w:val="1"/>
+      <w:numFmt w:val="bullet"/>
+      <w:lvlText w:val=""/>
+      <w:lvlJc w:val="left"/>
+      <w:pPr>
+        <w:ind w:left="2160" w:hanging="360"/>
+      </w:pPr>
+      <w:rPr>
+        <w:rFonts w:ascii="Wingdings" w:hAnsi="Wingdings" w:hint="default"/>
+      </w:rPr>
+    </w:lvl>
+    <w:lvl w:ilvl="3" w:tplc="04090001" w:tentative="1">
+      <w:start w:val="1"/>
+      <w:numFmt w:val="bullet"/>
+      <w:lvlText w:val=""/>
+      <w:lvlJc w:val="left"/>
+      <w:pPr>
+        <w:ind w:left="2880" w:hanging="360"/>
+      </w:pPr>
+      <w:rPr>
+        <w:rFonts w:ascii="Symbol" w:hAnsi="Symbol" w:hint="default"/>
+      </w:rPr>
+    </w:lvl>
+    <w:lvl w:ilvl="4" w:tplc="04090003" w:tentative="1">
+      <w:start w:val="1"/>
+      <w:numFmt w:val="bullet"/>
+      <w:lvlText w:val="o"/>
+      <w:lvlJc w:val="left"/>
+      <w:pPr>
+        <w:ind w:left="3600" w:hanging="360"/>
+      </w:pPr>
+      <w:rPr>
+        <w:rFonts w:ascii="Courier New" w:hAnsi="Courier New" w:cs="Courier New" w:hint="default"/>
+      </w:rPr>
+    </w:lvl>
+    <w:lvl w:ilvl="5" w:tplc="04090005" w:tentative="1">
+      <w:start w:val="1"/>
+      <w:numFmt w:val="bullet"/>
+      <w:lvlText w:val=""/>
+      <w:lvlJc w:val="left"/>
+      <w:pPr>
+        <w:ind w:left="4320" w:hanging="360"/>
+      </w:pPr>
+      <w:rPr>
+        <w:rFonts w:ascii="Wingdings" w:hAnsi="Wingdings" w:hint="default"/>
+      </w:rPr>
+    </w:lvl>
+    <w:lvl w:ilvl="6" w:tplc="04090001" w:tentative="1">
+      <w:start w:val="1"/>
+      <w:numFmt w:val="bullet"/>
+      <w:lvlText w:val=""/>
+      <w:lvlJc w:val="left"/>
+      <w:pPr>
+        <w:ind w:left="5040" w:hanging="360"/>
+      </w:pPr>
+      <w:rPr>
+        <w:rFonts w:ascii="Symbol" w:hAnsi="Symbol" w:hint="default"/>
+      </w:rPr>
+    </w:lvl>
+    <w:lvl w:ilvl="7" w:tplc="04090003" w:tentative="1">
+      <w:start w:val="1"/>
+      <w:numFmt w:val="bullet"/>
+      <w:lvlText w:val="o"/>
+      <w:lvlJc w:val="left"/>
+      <w:pPr>
+        <w:ind w:left="5760" w:hanging="360"/>
+      </w:pPr>
+      <w:rPr>
+        <w:rFonts w:ascii="Courier New" w:hAnsi="Courier New" w:cs="Courier New" w:hint="default"/>
+      </w:rPr>
+    </w:lvl>
+    <w:lvl w:ilvl="8" w:tplc="04090005" w:tentative="1">
+      <w:start w:val="1"/>
+      <w:numFmt w:val="bullet"/>
+      <w:lvlText w:val=""/>
+      <w:lvlJc w:val="left"/>
+      <w:pPr>
+        <w:ind w:left="6480" w:hanging="360"/>
+      </w:pPr>
+      <w:rPr>
+        <w:rFonts w:ascii="Wingdings" w:hAnsi="Wingdings" w:hint="default"/>
+      </w:rPr>
+    </w:lvl>
+  </w:abstractNum>
+  <w:abstractNum w:abstractNumId="6" w15:restartNumberingAfterBreak="0">
     <w:nsid w:val="7CE0631A"/>
     <w:multiLevelType w:val="multilevel"/>
     <w:tmpl w:val="484CE688"/>
@@ -5964,18 +6954,24 @@
     </w:lvl>
   </w:abstractNum>
   <w:num w:numId="1">
-    <w:abstractNumId w:val="4"/>
+    <w:abstractNumId w:val="6"/>
   </w:num>
   <w:num w:numId="2">
-    <w:abstractNumId w:val="2"/>
+    <w:abstractNumId w:val="3"/>
   </w:num>
   <w:num w:numId="3">
     <w:abstractNumId w:val="0"/>
   </w:num>
   <w:num w:numId="4">
-    <w:abstractNumId w:val="3"/>
+    <w:abstractNumId w:val="4"/>
   </w:num>
   <w:num w:numId="5">
+    <w:abstractNumId w:val="2"/>
+  </w:num>
+  <w:num w:numId="6">
+    <w:abstractNumId w:val="5"/>
+  </w:num>
+  <w:num w:numId="7">
     <w:abstractNumId w:val="1"/>
   </w:num>
 </w:numbering>
@@ -6568,6 +7564,56 @@
       <w:contextualSpacing/>
     </w:pPr>
   </w:style>
+  <w:style w:type="paragraph" w:styleId="HTMLPreformatted">
+    <w:name w:val="HTML Preformatted"/>
+    <w:basedOn w:val="Normal"/>
+    <w:link w:val="HTMLPreformattedChar"/>
+    <w:uiPriority w:val="99"/>
+    <w:semiHidden/>
+    <w:unhideWhenUsed/>
+    <w:rsid w:val="008B010D"/>
+    <w:pPr>
+      <w:tabs>
+        <w:tab w:val="left" w:pos="916"/>
+        <w:tab w:val="left" w:pos="1832"/>
+        <w:tab w:val="left" w:pos="2748"/>
+        <w:tab w:val="left" w:pos="3664"/>
+        <w:tab w:val="left" w:pos="4580"/>
+        <w:tab w:val="left" w:pos="5496"/>
+        <w:tab w:val="left" w:pos="6412"/>
+        <w:tab w:val="left" w:pos="7328"/>
+        <w:tab w:val="left" w:pos="8244"/>
+        <w:tab w:val="left" w:pos="9160"/>
+        <w:tab w:val="left" w:pos="10076"/>
+        <w:tab w:val="left" w:pos="10992"/>
+        <w:tab w:val="left" w:pos="11908"/>
+        <w:tab w:val="left" w:pos="12824"/>
+        <w:tab w:val="left" w:pos="13740"/>
+        <w:tab w:val="left" w:pos="14656"/>
+      </w:tabs>
+      <w:spacing w:line="240" w:lineRule="auto"/>
+    </w:pPr>
+    <w:rPr>
+      <w:rFonts w:ascii="Courier New" w:eastAsia="Times New Roman" w:hAnsi="Courier New" w:cs="Courier New"/>
+      <w:sz w:val="20"/>
+      <w:szCs w:val="20"/>
+      <w:lang w:val="en-GB"/>
+    </w:rPr>
+  </w:style>
+  <w:style w:type="character" w:customStyle="1" w:styleId="HTMLPreformattedChar">
+    <w:name w:val="HTML Preformatted Char"/>
+    <w:basedOn w:val="DefaultParagraphFont"/>
+    <w:link w:val="HTMLPreformatted"/>
+    <w:uiPriority w:val="99"/>
+    <w:semiHidden/>
+    <w:rsid w:val="008B010D"/>
+    <w:rPr>
+      <w:rFonts w:ascii="Courier New" w:eastAsia="Times New Roman" w:hAnsi="Courier New" w:cs="Courier New"/>
+      <w:sz w:val="20"/>
+      <w:szCs w:val="20"/>
+      <w:lang w:val="en-GB"/>
+    </w:rPr>
+  </w:style>
 </w:styles>
 </file>
 

</xml_diff>